<commit_message>
Correct the Tages IDs
</commit_message>
<xml_diff>
--- a/SRS/SRS_FanControllerSys.docx
+++ b/SRS/SRS_FanControllerSys.docx
@@ -1,6 +1,6 @@
 
 <file path=word/document.xml><?xml version="1.0" encoding="utf-8"?>
-<w:document xmlns:wpc="http://schemas.microsoft.com/office/word/2010/wordprocessingCanvas" xmlns:mc="http://schemas.openxmlformats.org/markup-compatibility/2006" xmlns:o="urn:schemas-microsoft-com:office:office" xmlns:r="http://schemas.openxmlformats.org/officeDocument/2006/relationships" xmlns:m="http://schemas.openxmlformats.org/officeDocument/2006/math" xmlns:v="urn:schemas-microsoft-com:vml" xmlns:wp14="http://schemas.microsoft.com/office/word/2010/wordprocessingDrawing" xmlns:wp="http://schemas.openxmlformats.org/drawingml/2006/wordprocessingDrawing" xmlns:w10="urn:schemas-microsoft-com:office:word" xmlns:w="http://schemas.openxmlformats.org/wordprocessingml/2006/main" xmlns:w14="http://schemas.microsoft.com/office/word/2010/wordml" xmlns:wpg="http://schemas.microsoft.com/office/word/2010/wordprocessingGroup" xmlns:wpi="http://schemas.microsoft.com/office/word/2010/wordprocessingInk" xmlns:wne="http://schemas.microsoft.com/office/word/2006/wordml" xmlns:wps="http://schemas.microsoft.com/office/word/2010/wordprocessingShape" mc:Ignorable="w14 wp14">
+<w:document xmlns:wpc="http://schemas.microsoft.com/office/word/2010/wordprocessingCanvas" xmlns:mc="http://schemas.openxmlformats.org/markup-compatibility/2006" xmlns:o="urn:schemas-microsoft-com:office:office" xmlns:r="http://schemas.openxmlformats.org/officeDocument/2006/relationships" xmlns:m="http://schemas.openxmlformats.org/officeDocument/2006/math" xmlns:v="urn:schemas-microsoft-com:vml" xmlns:wp14="http://schemas.microsoft.com/office/word/2010/wordprocessingDrawing" xmlns:wp="http://schemas.openxmlformats.org/drawingml/2006/wordprocessingDrawing" xmlns:w10="urn:schemas-microsoft-com:office:word" xmlns:w="http://schemas.openxmlformats.org/wordprocessingml/2006/main" xmlns:w14="http://schemas.microsoft.com/office/word/2010/wordml" xmlns:w15="http://schemas.microsoft.com/office/word/2012/wordml" xmlns:wpg="http://schemas.microsoft.com/office/word/2010/wordprocessingGroup" xmlns:wpi="http://schemas.microsoft.com/office/word/2010/wordprocessingInk" xmlns:wne="http://schemas.microsoft.com/office/word/2006/wordml" xmlns:wps="http://schemas.microsoft.com/office/word/2010/wordprocessingShape" mc:Ignorable="w14 w15 wp14">
   <w:body>
     <w:p>
       <w:pPr>
@@ -22,8 +22,9 @@
           <w:szCs w:val="56"/>
           <w:shd w:val="clear" w:color="auto" w:fill="FFFFFF"/>
         </w:rPr>
-        <w:t xml:space="preserve">Fan-Controller-System </w:t>
-      </w:r>
+        <w:t>Fan-Controller-</w:t>
+      </w:r>
+      <w:proofErr w:type="gramStart"/>
       <w:r>
         <w:rPr>
           <w:rFonts w:asciiTheme="majorBidi" w:hAnsiTheme="majorBidi" w:cstheme="majorBidi"/>
@@ -34,17 +35,21 @@
           <w:szCs w:val="56"/>
           <w:shd w:val="clear" w:color="auto" w:fill="FFFFFF"/>
         </w:rPr>
-        <w:t xml:space="preserve"> “</w:t>
-      </w:r>
-      <w:r>
-        <w:rPr>
-          <w:rFonts w:asciiTheme="majorBidi" w:hAnsiTheme="majorBidi" w:cstheme="majorBidi"/>
+        <w:t xml:space="preserve">System </w:t>
+      </w:r>
+      <w:r>
+        <w:rPr>
+          <w:rFonts w:asciiTheme="majorBidi" w:hAnsiTheme="majorBidi" w:cstheme="majorBidi"/>
+          <w:b/>
+          <w:bCs/>
+          <w:color w:val="222222"/>
           <w:sz w:val="56"/>
           <w:szCs w:val="56"/>
-          <w:lang w:val="en-US"/>
-        </w:rPr>
-        <w:t>SRS</w:t>
-      </w:r>
+          <w:shd w:val="clear" w:color="auto" w:fill="FFFFFF"/>
+        </w:rPr>
+        <w:t xml:space="preserve"> “</w:t>
+      </w:r>
+      <w:proofErr w:type="gramEnd"/>
       <w:r>
         <w:rPr>
           <w:rFonts w:asciiTheme="majorBidi" w:hAnsiTheme="majorBidi" w:cstheme="majorBidi"/>
@@ -52,6 +57,15 @@
           <w:szCs w:val="56"/>
           <w:lang w:val="en-US"/>
         </w:rPr>
+        <w:t>SRS</w:t>
+      </w:r>
+      <w:r>
+        <w:rPr>
+          <w:rFonts w:asciiTheme="majorBidi" w:hAnsiTheme="majorBidi" w:cstheme="majorBidi"/>
+          <w:sz w:val="56"/>
+          <w:szCs w:val="56"/>
+          <w:lang w:val="en-US"/>
+        </w:rPr>
         <w:t>”</w:t>
       </w:r>
     </w:p>
@@ -74,8 +88,6 @@
         </w:rPr>
         <w:t>4 April</w:t>
       </w:r>
-      <w:bookmarkStart w:id="0" w:name="_GoBack"/>
-      <w:bookmarkEnd w:id="0"/>
       <w:r>
         <w:rPr>
           <w:rFonts w:asciiTheme="majorBidi" w:hAnsiTheme="majorBidi" w:cstheme="majorBidi"/>
@@ -263,30 +275,18 @@
     </w:p>
     <w:p>
       <w:pPr>
+        <w:pStyle w:val="ListParagraph"/>
+        <w:numPr>
+          <w:ilvl w:val="0"/>
+          <w:numId w:val="8"/>
+        </w:numPr>
         <w:spacing w:line="360" w:lineRule="auto"/>
-        <w:ind w:left="709"/>
-        <w:rPr>
-          <w:rFonts w:asciiTheme="majorBidi" w:hAnsiTheme="majorBidi" w:cstheme="majorBidi"/>
-          <w:sz w:val="24"/>
-          <w:szCs w:val="24"/>
-        </w:rPr>
-      </w:pPr>
-      <w:r>
-        <w:rPr>
-          <w:rFonts w:asciiTheme="majorBidi" w:hAnsiTheme="majorBidi" w:cstheme="majorBidi"/>
-          <w:sz w:val="24"/>
-          <w:szCs w:val="24"/>
-        </w:rPr>
-        <w:t>SRS_01_1</w:t>
-      </w:r>
-      <w:r>
-        <w:rPr>
-          <w:rFonts w:asciiTheme="majorBidi" w:hAnsiTheme="majorBidi" w:cstheme="majorBidi"/>
-          <w:sz w:val="24"/>
-          <w:szCs w:val="24"/>
-        </w:rPr>
-        <w:t xml:space="preserve">) </w:t>
-      </w:r>
+        <w:rPr>
+          <w:rFonts w:asciiTheme="majorBidi" w:hAnsiTheme="majorBidi" w:cstheme="majorBidi"/>
+          <w:sz w:val="24"/>
+          <w:szCs w:val="24"/>
+        </w:rPr>
+      </w:pPr>
       <w:r>
         <w:rPr>
           <w:rFonts w:asciiTheme="majorBidi" w:hAnsiTheme="majorBidi" w:cstheme="majorBidi"/>
@@ -306,65 +306,41 @@
     </w:p>
     <w:p>
       <w:pPr>
+        <w:pStyle w:val="ListParagraph"/>
+        <w:numPr>
+          <w:ilvl w:val="0"/>
+          <w:numId w:val="8"/>
+        </w:numPr>
         <w:spacing w:line="360" w:lineRule="auto"/>
-        <w:ind w:left="709"/>
-        <w:rPr>
-          <w:rFonts w:asciiTheme="majorBidi" w:hAnsiTheme="majorBidi" w:cstheme="majorBidi"/>
-          <w:sz w:val="24"/>
-          <w:szCs w:val="24"/>
-        </w:rPr>
-      </w:pPr>
-      <w:r>
-        <w:rPr>
-          <w:rFonts w:asciiTheme="majorBidi" w:hAnsiTheme="majorBidi" w:cstheme="majorBidi"/>
-          <w:sz w:val="24"/>
-          <w:szCs w:val="24"/>
-        </w:rPr>
-        <w:t>SRS_02</w:t>
-      </w:r>
-      <w:r>
-        <w:rPr>
-          <w:rFonts w:asciiTheme="majorBidi" w:hAnsiTheme="majorBidi" w:cstheme="majorBidi"/>
-          <w:sz w:val="24"/>
-          <w:szCs w:val="24"/>
-        </w:rPr>
-        <w:t xml:space="preserve">_1) </w:t>
-      </w:r>
-      <w:r>
-        <w:rPr>
-          <w:rFonts w:asciiTheme="majorBidi" w:hAnsiTheme="majorBidi" w:cstheme="majorBidi"/>
-          <w:sz w:val="24"/>
-          <w:szCs w:val="24"/>
-        </w:rPr>
-        <w:t>According to the measured Air temperature the system will decide The speed of the "Fan", the "Fan" has three levels of speed</w:t>
-      </w:r>
-      <w:r>
-        <w:rPr>
-          <w:rFonts w:asciiTheme="majorBidi" w:hAnsiTheme="majorBidi" w:cstheme="majorBidi"/>
-          <w:sz w:val="24"/>
-          <w:szCs w:val="24"/>
-        </w:rPr>
-        <w:t xml:space="preserve"> </w:t>
-      </w:r>
-    </w:p>
-    <w:p>
-      <w:pPr>
-        <w:pStyle w:val="ListParagraph"/>
-        <w:spacing w:line="360" w:lineRule="auto"/>
-        <w:ind w:left="1069"/>
-        <w:rPr>
-          <w:rFonts w:asciiTheme="majorBidi" w:hAnsiTheme="majorBidi" w:cstheme="majorBidi"/>
-          <w:sz w:val="24"/>
-          <w:szCs w:val="24"/>
-        </w:rPr>
-      </w:pPr>
-      <w:r>
-        <w:rPr>
-          <w:rFonts w:asciiTheme="majorBidi" w:hAnsiTheme="majorBidi" w:cstheme="majorBidi"/>
-          <w:sz w:val="24"/>
-          <w:szCs w:val="24"/>
-        </w:rPr>
-        <w:t>.</w:t>
+        <w:rPr>
+          <w:rFonts w:asciiTheme="majorBidi" w:hAnsiTheme="majorBidi" w:cstheme="majorBidi"/>
+          <w:sz w:val="24"/>
+          <w:szCs w:val="24"/>
+        </w:rPr>
+      </w:pPr>
+      <w:r>
+        <w:rPr>
+          <w:rFonts w:asciiTheme="majorBidi" w:hAnsiTheme="majorBidi" w:cstheme="majorBidi"/>
+          <w:sz w:val="24"/>
+          <w:szCs w:val="24"/>
+        </w:rPr>
+        <w:t xml:space="preserve">According to the measured Air temperature the system will decide </w:t>
+      </w:r>
+      <w:r>
+        <w:rPr>
+          <w:rFonts w:asciiTheme="majorBidi" w:hAnsiTheme="majorBidi" w:cstheme="majorBidi"/>
+          <w:sz w:val="24"/>
+          <w:szCs w:val="24"/>
+        </w:rPr>
+        <w:t>the</w:t>
+      </w:r>
+      <w:r>
+        <w:rPr>
+          <w:rFonts w:asciiTheme="majorBidi" w:hAnsiTheme="majorBidi" w:cstheme="majorBidi"/>
+          <w:sz w:val="24"/>
+          <w:szCs w:val="24"/>
+        </w:rPr>
+        <w:t xml:space="preserve"> speed of the "Fan", the "Fan" has three levels of speed</w:t>
       </w:r>
     </w:p>
     <w:tbl>
@@ -609,6 +585,11 @@
     </w:tbl>
     <w:p>
       <w:pPr>
+        <w:pStyle w:val="ListParagraph"/>
+        <w:numPr>
+          <w:ilvl w:val="0"/>
+          <w:numId w:val="8"/>
+        </w:numPr>
         <w:spacing w:line="360" w:lineRule="auto"/>
         <w:rPr>
           <w:rFonts w:asciiTheme="majorBidi" w:hAnsiTheme="majorBidi" w:cstheme="majorBidi"/>
@@ -616,169 +597,122 @@
           <w:szCs w:val="24"/>
         </w:rPr>
       </w:pPr>
+      <w:r>
+        <w:rPr>
+          <w:rFonts w:asciiTheme="majorBidi" w:hAnsiTheme="majorBidi" w:cstheme="majorBidi"/>
+          <w:sz w:val="24"/>
+          <w:szCs w:val="24"/>
+        </w:rPr>
+        <w:t>The Measured Air temperature and the "Fan" speed will be displayed on The "LCD" (16Char*2Line).</w:t>
+      </w:r>
     </w:p>
     <w:p>
       <w:pPr>
+        <w:pStyle w:val="ListParagraph"/>
+        <w:numPr>
+          <w:ilvl w:val="0"/>
+          <w:numId w:val="8"/>
+        </w:numPr>
         <w:spacing w:line="360" w:lineRule="auto"/>
-        <w:ind w:left="709"/>
-        <w:rPr>
-          <w:rFonts w:asciiTheme="majorBidi" w:hAnsiTheme="majorBidi" w:cstheme="majorBidi"/>
-          <w:sz w:val="24"/>
-          <w:szCs w:val="24"/>
-        </w:rPr>
-      </w:pPr>
-      <w:r>
-        <w:rPr>
-          <w:rFonts w:asciiTheme="majorBidi" w:hAnsiTheme="majorBidi" w:cstheme="majorBidi"/>
-          <w:sz w:val="24"/>
-          <w:szCs w:val="24"/>
-        </w:rPr>
-        <w:t>SRS_03</w:t>
-      </w:r>
-      <w:r>
-        <w:rPr>
-          <w:rFonts w:asciiTheme="majorBidi" w:hAnsiTheme="majorBidi" w:cstheme="majorBidi"/>
-          <w:sz w:val="24"/>
-          <w:szCs w:val="24"/>
-        </w:rPr>
-        <w:t xml:space="preserve">_1) </w:t>
-      </w:r>
-      <w:r>
-        <w:rPr>
-          <w:rFonts w:asciiTheme="majorBidi" w:hAnsiTheme="majorBidi" w:cstheme="majorBidi"/>
-          <w:sz w:val="24"/>
-          <w:szCs w:val="24"/>
-        </w:rPr>
-        <w:t xml:space="preserve">The Measured Air </w:t>
-      </w:r>
-      <w:r>
-        <w:rPr>
-          <w:rFonts w:asciiTheme="majorBidi" w:hAnsiTheme="majorBidi" w:cstheme="majorBidi"/>
-          <w:sz w:val="24"/>
-          <w:szCs w:val="24"/>
-        </w:rPr>
-        <w:t xml:space="preserve">temperature and the "Fan" speed </w:t>
-      </w:r>
-      <w:r>
-        <w:rPr>
-          <w:rFonts w:asciiTheme="majorBidi" w:hAnsiTheme="majorBidi" w:cstheme="majorBidi"/>
-          <w:sz w:val="24"/>
-          <w:szCs w:val="24"/>
-        </w:rPr>
-        <w:t>will be display</w:t>
-      </w:r>
-      <w:r>
-        <w:rPr>
-          <w:rFonts w:asciiTheme="majorBidi" w:hAnsiTheme="majorBidi" w:cstheme="majorBidi"/>
-          <w:sz w:val="24"/>
-          <w:szCs w:val="24"/>
-        </w:rPr>
-        <w:t>ed</w:t>
-      </w:r>
-      <w:r>
-        <w:rPr>
-          <w:rFonts w:asciiTheme="majorBidi" w:hAnsiTheme="majorBidi" w:cstheme="majorBidi"/>
-          <w:sz w:val="24"/>
-          <w:szCs w:val="24"/>
-        </w:rPr>
-        <w:t xml:space="preserve"> on </w:t>
-      </w:r>
-      <w:r>
-        <w:rPr>
-          <w:rFonts w:asciiTheme="majorBidi" w:hAnsiTheme="majorBidi" w:cstheme="majorBidi"/>
-          <w:sz w:val="24"/>
-          <w:szCs w:val="24"/>
-        </w:rPr>
-        <w:t xml:space="preserve">The </w:t>
-      </w:r>
-      <w:r>
-        <w:rPr>
-          <w:rFonts w:asciiTheme="majorBidi" w:hAnsiTheme="majorBidi" w:cstheme="majorBidi"/>
-          <w:sz w:val="24"/>
-          <w:szCs w:val="24"/>
-        </w:rPr>
-        <w:t>"LCD"</w:t>
-      </w:r>
-      <w:r>
-        <w:rPr>
-          <w:rFonts w:asciiTheme="majorBidi" w:hAnsiTheme="majorBidi" w:cstheme="majorBidi"/>
-          <w:sz w:val="24"/>
-          <w:szCs w:val="24"/>
-        </w:rPr>
-        <w:t xml:space="preserve"> (16Char*2Line).</w:t>
+        <w:rPr>
+          <w:rFonts w:asciiTheme="majorBidi" w:hAnsiTheme="majorBidi" w:cstheme="majorBidi"/>
+          <w:sz w:val="24"/>
+          <w:szCs w:val="24"/>
+        </w:rPr>
+      </w:pPr>
+      <w:r>
+        <w:rPr>
+          <w:rFonts w:asciiTheme="majorBidi" w:hAnsiTheme="majorBidi" w:cstheme="majorBidi"/>
+          <w:sz w:val="24"/>
+          <w:szCs w:val="24"/>
+        </w:rPr>
+        <w:t xml:space="preserve">The temperature limits in SRS_02_1 must be </w:t>
+      </w:r>
+      <w:r>
+        <w:rPr>
+          <w:rFonts w:asciiTheme="majorBidi" w:hAnsiTheme="majorBidi" w:cstheme="majorBidi"/>
+          <w:sz w:val="24"/>
+          <w:szCs w:val="24"/>
+        </w:rPr>
+        <w:t>configurabl</w:t>
+      </w:r>
+      <w:r>
+        <w:rPr>
+          <w:rFonts w:asciiTheme="majorBidi" w:hAnsiTheme="majorBidi" w:cstheme="majorBidi"/>
+          <w:sz w:val="24"/>
+          <w:szCs w:val="24"/>
+        </w:rPr>
+        <w:t>e</w:t>
+      </w:r>
+      <w:r>
+        <w:rPr>
+          <w:rFonts w:asciiTheme="majorBidi" w:hAnsiTheme="majorBidi" w:cstheme="majorBidi"/>
+          <w:sz w:val="24"/>
+          <w:szCs w:val="24"/>
+        </w:rPr>
+        <w:t>.</w:t>
+      </w:r>
+      <w:r>
+        <w:rPr>
+          <w:rFonts w:asciiTheme="majorBidi" w:hAnsiTheme="majorBidi" w:cstheme="majorBidi"/>
+          <w:sz w:val="24"/>
+          <w:szCs w:val="24"/>
+        </w:rPr>
+        <w:t xml:space="preserve"> </w:t>
+      </w:r>
+      <w:r>
+        <w:rPr>
+          <w:rFonts w:asciiTheme="majorBidi" w:hAnsiTheme="majorBidi" w:cstheme="majorBidi"/>
+          <w:sz w:val="24"/>
+          <w:szCs w:val="24"/>
+        </w:rPr>
+        <w:t>i.e.</w:t>
+      </w:r>
+      <w:r>
+        <w:rPr>
+          <w:rFonts w:asciiTheme="majorBidi" w:hAnsiTheme="majorBidi" w:cstheme="majorBidi"/>
+          <w:sz w:val="24"/>
+          <w:szCs w:val="24"/>
+        </w:rPr>
+        <w:t>, the temperature limit 15 To 20 C can be configurable to any temperature limit.</w:t>
       </w:r>
     </w:p>
     <w:p>
       <w:pPr>
+        <w:pStyle w:val="ListParagraph"/>
+        <w:numPr>
+          <w:ilvl w:val="0"/>
+          <w:numId w:val="8"/>
+        </w:numPr>
         <w:spacing w:line="360" w:lineRule="auto"/>
-        <w:ind w:left="709"/>
-        <w:rPr>
-          <w:rFonts w:asciiTheme="majorBidi" w:hAnsiTheme="majorBidi" w:cstheme="majorBidi"/>
-          <w:sz w:val="24"/>
-          <w:szCs w:val="24"/>
-        </w:rPr>
-      </w:pPr>
-      <w:r>
-        <w:rPr>
-          <w:rFonts w:asciiTheme="majorBidi" w:hAnsiTheme="majorBidi" w:cstheme="majorBidi"/>
-          <w:sz w:val="24"/>
-          <w:szCs w:val="24"/>
-        </w:rPr>
-        <w:t>SRS_04</w:t>
-      </w:r>
-      <w:r>
-        <w:rPr>
-          <w:rFonts w:asciiTheme="majorBidi" w:hAnsiTheme="majorBidi" w:cstheme="majorBidi"/>
-          <w:sz w:val="24"/>
-          <w:szCs w:val="24"/>
-        </w:rPr>
-        <w:t xml:space="preserve">_1) The temperature limits in </w:t>
-      </w:r>
-      <w:r>
-        <w:rPr>
-          <w:rFonts w:asciiTheme="majorBidi" w:hAnsiTheme="majorBidi" w:cstheme="majorBidi"/>
-          <w:sz w:val="24"/>
-          <w:szCs w:val="24"/>
-        </w:rPr>
-        <w:t>SRS_02</w:t>
-      </w:r>
-      <w:r>
-        <w:rPr>
-          <w:rFonts w:asciiTheme="majorBidi" w:hAnsiTheme="majorBidi" w:cstheme="majorBidi"/>
-          <w:sz w:val="24"/>
-          <w:szCs w:val="24"/>
-        </w:rPr>
-        <w:t>_1 must be configurable.</w:t>
+        <w:rPr>
+          <w:rFonts w:asciiTheme="majorBidi" w:hAnsiTheme="majorBidi" w:cstheme="majorBidi"/>
+          <w:sz w:val="24"/>
+          <w:szCs w:val="24"/>
+        </w:rPr>
+      </w:pPr>
+      <w:r>
+        <w:rPr>
+          <w:rFonts w:asciiTheme="majorBidi" w:hAnsiTheme="majorBidi" w:cstheme="majorBidi"/>
+          <w:sz w:val="24"/>
+          <w:szCs w:val="24"/>
+          <w:lang w:val="en-US"/>
+        </w:rPr>
+        <w:t>The user will start the system by pressing the "Power on Switch ", the power on switch will connect the battery with System.</w:t>
       </w:r>
     </w:p>
     <w:p>
       <w:pPr>
+        <w:pStyle w:val="ListParagraph"/>
+        <w:numPr>
+          <w:ilvl w:val="0"/>
+          <w:numId w:val="8"/>
+        </w:numPr>
         <w:spacing w:line="360" w:lineRule="auto"/>
-        <w:ind w:left="709"/>
-        <w:rPr>
-          <w:rFonts w:asciiTheme="majorBidi" w:hAnsiTheme="majorBidi" w:cstheme="majorBidi"/>
-          <w:sz w:val="24"/>
-          <w:szCs w:val="24"/>
-        </w:rPr>
-      </w:pPr>
-      <w:r>
-        <w:rPr>
-          <w:rFonts w:asciiTheme="majorBidi" w:hAnsiTheme="majorBidi" w:cstheme="majorBidi"/>
-          <w:sz w:val="24"/>
-          <w:szCs w:val="24"/>
-        </w:rPr>
-        <w:t>i.e, the temperature limit 15 To 20 C can be configurable to any temperature limit.</w:t>
-      </w:r>
-    </w:p>
-    <w:p>
-      <w:pPr>
-        <w:spacing w:line="360" w:lineRule="auto"/>
-        <w:ind w:left="709"/>
-        <w:rPr>
-          <w:rFonts w:asciiTheme="majorBidi" w:hAnsiTheme="majorBidi" w:cstheme="majorBidi"/>
-          <w:sz w:val="24"/>
-          <w:szCs w:val="24"/>
-          <w:lang w:val="en-US"/>
+        <w:rPr>
+          <w:rFonts w:asciiTheme="majorBidi" w:hAnsiTheme="majorBidi" w:cstheme="majorBidi"/>
+          <w:sz w:val="24"/>
+          <w:szCs w:val="24"/>
         </w:rPr>
       </w:pPr>
       <w:r>
@@ -788,67 +722,6 @@
           <w:szCs w:val="24"/>
         </w:rPr>
         <w:lastRenderedPageBreak/>
-        <w:t>SRS_05</w:t>
-      </w:r>
-      <w:r>
-        <w:rPr>
-          <w:rFonts w:asciiTheme="majorBidi" w:hAnsiTheme="majorBidi" w:cstheme="majorBidi"/>
-          <w:sz w:val="24"/>
-          <w:szCs w:val="24"/>
-        </w:rPr>
-        <w:t>_1)</w:t>
-      </w:r>
-      <w:r>
-        <w:rPr>
-          <w:rFonts w:asciiTheme="majorBidi" w:hAnsiTheme="majorBidi" w:cstheme="majorBidi"/>
-          <w:sz w:val="24"/>
-          <w:szCs w:val="24"/>
-          <w:lang w:val="en-US"/>
-        </w:rPr>
-        <w:t xml:space="preserve"> </w:t>
-      </w:r>
-      <w:r>
-        <w:rPr>
-          <w:rFonts w:asciiTheme="majorBidi" w:hAnsiTheme="majorBidi" w:cstheme="majorBidi"/>
-          <w:sz w:val="24"/>
-          <w:szCs w:val="24"/>
-          <w:lang w:val="en-US"/>
-        </w:rPr>
-        <w:t>The user will start the system by pressing the "Power on Switch ", the power on switch will connect the battery with System.</w:t>
-      </w:r>
-    </w:p>
-    <w:p>
-      <w:pPr>
-        <w:spacing w:line="360" w:lineRule="auto"/>
-        <w:ind w:left="709"/>
-        <w:rPr>
-          <w:rFonts w:asciiTheme="majorBidi" w:hAnsiTheme="majorBidi" w:cstheme="majorBidi"/>
-          <w:sz w:val="24"/>
-          <w:szCs w:val="24"/>
-        </w:rPr>
-      </w:pPr>
-      <w:r>
-        <w:rPr>
-          <w:rFonts w:asciiTheme="majorBidi" w:hAnsiTheme="majorBidi" w:cstheme="majorBidi"/>
-          <w:sz w:val="24"/>
-          <w:szCs w:val="24"/>
-        </w:rPr>
-        <w:t>SRS_06_1</w:t>
-      </w:r>
-      <w:r>
-        <w:rPr>
-          <w:rFonts w:asciiTheme="majorBidi" w:hAnsiTheme="majorBidi" w:cstheme="majorBidi"/>
-          <w:sz w:val="24"/>
-          <w:szCs w:val="24"/>
-        </w:rPr>
-        <w:t xml:space="preserve">) </w:t>
-      </w:r>
-      <w:r>
-        <w:rPr>
-          <w:rFonts w:asciiTheme="majorBidi" w:hAnsiTheme="majorBidi" w:cstheme="majorBidi"/>
-          <w:sz w:val="24"/>
-          <w:szCs w:val="24"/>
-        </w:rPr>
         <w:t>The "LCD" Display the Tem</w:t>
       </w:r>
       <w:r>
@@ -998,153 +871,56 @@
     </w:tbl>
     <w:p>
       <w:pPr>
+        <w:pStyle w:val="ListParagraph"/>
+        <w:numPr>
+          <w:ilvl w:val="0"/>
+          <w:numId w:val="8"/>
+        </w:numPr>
         <w:spacing w:line="360" w:lineRule="auto"/>
-        <w:ind w:left="709"/>
-        <w:rPr>
-          <w:rFonts w:asciiTheme="majorBidi" w:hAnsiTheme="majorBidi" w:cstheme="majorBidi"/>
-          <w:color w:val="333333"/>
-          <w:sz w:val="24"/>
-          <w:szCs w:val="24"/>
-          <w:shd w:val="clear" w:color="auto" w:fill="FFFFFF"/>
-        </w:rPr>
-      </w:pPr>
-      <w:r>
-        <w:rPr>
-          <w:rFonts w:asciiTheme="majorBidi" w:hAnsiTheme="majorBidi" w:cstheme="majorBidi"/>
-          <w:sz w:val="24"/>
-          <w:szCs w:val="24"/>
-        </w:rPr>
-        <w:t>SRS_07</w:t>
-      </w:r>
-      <w:r>
-        <w:rPr>
-          <w:rFonts w:asciiTheme="majorBidi" w:hAnsiTheme="majorBidi" w:cstheme="majorBidi"/>
-          <w:sz w:val="24"/>
-          <w:szCs w:val="24"/>
-        </w:rPr>
-        <w:t>_1)</w:t>
-      </w:r>
-      <w:r>
-        <w:rPr>
-          <w:rFonts w:asciiTheme="majorBidi" w:hAnsiTheme="majorBidi" w:cstheme="majorBidi"/>
-          <w:sz w:val="24"/>
-          <w:szCs w:val="24"/>
-        </w:rPr>
-        <w:t xml:space="preserve"> </w:t>
-      </w:r>
-      <w:r>
-        <w:rPr>
-          <w:rFonts w:asciiTheme="majorBidi" w:hAnsiTheme="majorBidi" w:cstheme="majorBidi"/>
-          <w:color w:val="333333"/>
-          <w:sz w:val="24"/>
-          <w:szCs w:val="24"/>
-          <w:shd w:val="clear" w:color="auto" w:fill="FFFFFF"/>
-        </w:rPr>
-        <w:t>t</w:t>
-      </w:r>
-      <w:r>
-        <w:rPr>
-          <w:rFonts w:asciiTheme="majorBidi" w:hAnsiTheme="majorBidi" w:cstheme="majorBidi"/>
-          <w:color w:val="333333"/>
-          <w:sz w:val="24"/>
-          <w:szCs w:val="24"/>
-          <w:shd w:val="clear" w:color="auto" w:fill="FFFFFF"/>
-        </w:rPr>
-        <w:t>he text di</w:t>
-      </w:r>
-      <w:r>
-        <w:rPr>
-          <w:rFonts w:asciiTheme="majorBidi" w:hAnsiTheme="majorBidi" w:cstheme="majorBidi"/>
-          <w:color w:val="333333"/>
-          <w:sz w:val="24"/>
-          <w:szCs w:val="24"/>
-          <w:shd w:val="clear" w:color="auto" w:fill="FFFFFF"/>
-        </w:rPr>
-        <w:t>s</w:t>
-      </w:r>
-      <w:r>
-        <w:rPr>
-          <w:rFonts w:asciiTheme="majorBidi" w:hAnsiTheme="majorBidi" w:cstheme="majorBidi"/>
-          <w:color w:val="333333"/>
-          <w:sz w:val="24"/>
-          <w:szCs w:val="24"/>
-          <w:shd w:val="clear" w:color="auto" w:fill="FFFFFF"/>
-        </w:rPr>
-        <w:t xml:space="preserve">played must be static. </w:t>
-      </w:r>
-      <w:r>
-        <w:rPr>
-          <w:rFonts w:asciiTheme="majorBidi" w:hAnsiTheme="majorBidi" w:cstheme="majorBidi"/>
-          <w:color w:val="333333"/>
-          <w:sz w:val="24"/>
-          <w:szCs w:val="24"/>
-          <w:shd w:val="clear" w:color="auto" w:fill="FFFFFF"/>
-        </w:rPr>
-        <w:t>i.e.</w:t>
-      </w:r>
-      <w:r>
-        <w:rPr>
-          <w:rFonts w:asciiTheme="majorBidi" w:hAnsiTheme="majorBidi" w:cstheme="majorBidi"/>
-          <w:color w:val="333333"/>
-          <w:sz w:val="24"/>
-          <w:szCs w:val="24"/>
-          <w:shd w:val="clear" w:color="auto" w:fill="FFFFFF"/>
-        </w:rPr>
-        <w:t xml:space="preserve"> N</w:t>
-      </w:r>
-      <w:r>
-        <w:rPr>
-          <w:rFonts w:asciiTheme="majorBidi" w:hAnsiTheme="majorBidi" w:cstheme="majorBidi"/>
-          <w:color w:val="333333"/>
-          <w:sz w:val="24"/>
-          <w:szCs w:val="24"/>
-          <w:shd w:val="clear" w:color="auto" w:fill="FFFFFF"/>
-        </w:rPr>
-        <w:t>o moving text.</w:t>
+        <w:rPr>
+          <w:rFonts w:asciiTheme="majorBidi" w:hAnsiTheme="majorBidi" w:cstheme="majorBidi"/>
+          <w:sz w:val="24"/>
+          <w:szCs w:val="24"/>
+        </w:rPr>
+      </w:pPr>
+      <w:r>
+        <w:rPr>
+          <w:rFonts w:asciiTheme="majorBidi" w:hAnsiTheme="majorBidi" w:cstheme="majorBidi"/>
+          <w:sz w:val="24"/>
+          <w:szCs w:val="24"/>
+        </w:rPr>
+        <w:t>The text displayed must be static. I.e. No moving text.</w:t>
       </w:r>
     </w:p>
     <w:p>
       <w:pPr>
+        <w:pStyle w:val="ListParagraph"/>
+        <w:numPr>
+          <w:ilvl w:val="0"/>
+          <w:numId w:val="8"/>
+        </w:numPr>
         <w:spacing w:line="360" w:lineRule="auto"/>
-        <w:ind w:left="709"/>
-        <w:rPr>
-          <w:rFonts w:asciiTheme="majorBidi" w:hAnsiTheme="majorBidi" w:cstheme="majorBidi"/>
-          <w:sz w:val="24"/>
-          <w:szCs w:val="24"/>
-          <w:lang w:val="en-US"/>
-        </w:rPr>
-      </w:pPr>
-      <w:r>
-        <w:rPr>
-          <w:rFonts w:asciiTheme="majorBidi" w:hAnsiTheme="majorBidi" w:cstheme="majorBidi"/>
-          <w:sz w:val="24"/>
-          <w:szCs w:val="24"/>
-        </w:rPr>
-        <w:t>SRS_08</w:t>
-      </w:r>
-      <w:r>
-        <w:rPr>
-          <w:rFonts w:asciiTheme="majorBidi" w:hAnsiTheme="majorBidi" w:cstheme="majorBidi"/>
-          <w:sz w:val="24"/>
-          <w:szCs w:val="24"/>
-        </w:rPr>
-        <w:t>_1)</w:t>
-      </w:r>
-      <w:r>
-        <w:rPr>
-          <w:rFonts w:asciiTheme="majorBidi" w:hAnsiTheme="majorBidi" w:cstheme="majorBidi"/>
-          <w:sz w:val="24"/>
-          <w:szCs w:val="24"/>
-        </w:rPr>
-        <w:t xml:space="preserve"> </w:t>
-      </w:r>
-      <w:r>
-        <w:rPr>
-          <w:rFonts w:asciiTheme="majorBidi" w:hAnsiTheme="majorBidi" w:cstheme="majorBidi"/>
-          <w:sz w:val="24"/>
-          <w:szCs w:val="24"/>
-        </w:rPr>
-        <w:t>during</w:t>
+        <w:rPr>
+          <w:rFonts w:asciiTheme="majorBidi" w:hAnsiTheme="majorBidi" w:cstheme="majorBidi"/>
+          <w:sz w:val="24"/>
+          <w:szCs w:val="24"/>
+        </w:rPr>
+      </w:pPr>
+      <w:r>
+        <w:rPr>
+          <w:rFonts w:asciiTheme="majorBidi" w:hAnsiTheme="majorBidi" w:cstheme="majorBidi"/>
+          <w:sz w:val="24"/>
+          <w:szCs w:val="24"/>
+        </w:rPr>
+        <w:t>D</w:t>
+      </w:r>
+      <w:r>
+        <w:rPr>
+          <w:rFonts w:asciiTheme="majorBidi" w:hAnsiTheme="majorBidi" w:cstheme="majorBidi"/>
+          <w:sz w:val="24"/>
+          <w:szCs w:val="24"/>
+        </w:rPr>
+        <w:t>uring</w:t>
       </w:r>
       <w:r>
         <w:rPr>
@@ -1157,30 +933,18 @@
     </w:p>
     <w:p>
       <w:pPr>
+        <w:pStyle w:val="ListParagraph"/>
+        <w:numPr>
+          <w:ilvl w:val="0"/>
+          <w:numId w:val="8"/>
+        </w:numPr>
         <w:spacing w:line="360" w:lineRule="auto"/>
-        <w:ind w:firstLine="709"/>
-        <w:rPr>
-          <w:rFonts w:asciiTheme="majorBidi" w:hAnsiTheme="majorBidi" w:cstheme="majorBidi"/>
-          <w:sz w:val="24"/>
-          <w:szCs w:val="24"/>
-        </w:rPr>
-      </w:pPr>
-      <w:r>
-        <w:rPr>
-          <w:rFonts w:asciiTheme="majorBidi" w:hAnsiTheme="majorBidi" w:cstheme="majorBidi"/>
-          <w:sz w:val="24"/>
-          <w:szCs w:val="24"/>
-        </w:rPr>
-        <w:t>SRS_09</w:t>
-      </w:r>
-      <w:r>
-        <w:rPr>
-          <w:rFonts w:asciiTheme="majorBidi" w:hAnsiTheme="majorBidi" w:cstheme="majorBidi"/>
-          <w:sz w:val="24"/>
-          <w:szCs w:val="24"/>
-        </w:rPr>
-        <w:t xml:space="preserve">_1) </w:t>
-      </w:r>
+        <w:rPr>
+          <w:rFonts w:asciiTheme="majorBidi" w:hAnsiTheme="majorBidi" w:cstheme="majorBidi"/>
+          <w:sz w:val="24"/>
+          <w:szCs w:val="24"/>
+        </w:rPr>
+      </w:pPr>
       <w:r>
         <w:rPr>
           <w:rFonts w:asciiTheme="majorBidi" w:hAnsiTheme="majorBidi" w:cstheme="majorBidi"/>
@@ -1203,274 +967,164 @@
           <w:sz w:val="24"/>
           <w:szCs w:val="24"/>
         </w:rPr>
-        <w:t xml:space="preserve">portable. </w:t>
+        <w:t xml:space="preserve">portable and </w:t>
+      </w:r>
+      <w:r>
+        <w:rPr>
+          <w:rFonts w:asciiTheme="majorBidi" w:hAnsiTheme="majorBidi" w:cstheme="majorBidi"/>
+          <w:sz w:val="24"/>
+          <w:szCs w:val="24"/>
+        </w:rPr>
+        <w:t xml:space="preserve">it will </w:t>
+      </w:r>
+      <w:r>
+        <w:rPr>
+          <w:rFonts w:asciiTheme="majorBidi" w:hAnsiTheme="majorBidi" w:cstheme="majorBidi"/>
+          <w:sz w:val="24"/>
+          <w:szCs w:val="24"/>
+        </w:rPr>
+        <w:t>be powered</w:t>
+      </w:r>
+      <w:r>
+        <w:rPr>
+          <w:rFonts w:asciiTheme="majorBidi" w:hAnsiTheme="majorBidi" w:cstheme="majorBidi"/>
+          <w:sz w:val="24"/>
+          <w:szCs w:val="24"/>
+        </w:rPr>
+        <w:t xml:space="preserve"> on with "3.7 Volt" External Battery.</w:t>
       </w:r>
     </w:p>
     <w:p>
       <w:pPr>
+        <w:pStyle w:val="ListParagraph"/>
+        <w:numPr>
+          <w:ilvl w:val="0"/>
+          <w:numId w:val="8"/>
+        </w:numPr>
         <w:spacing w:line="360" w:lineRule="auto"/>
-        <w:ind w:firstLine="709"/>
-        <w:rPr>
-          <w:rFonts w:asciiTheme="majorBidi" w:hAnsiTheme="majorBidi" w:cstheme="majorBidi"/>
-          <w:sz w:val="24"/>
-          <w:szCs w:val="24"/>
-        </w:rPr>
-      </w:pPr>
-      <w:r>
-        <w:rPr>
-          <w:rFonts w:asciiTheme="majorBidi" w:hAnsiTheme="majorBidi" w:cstheme="majorBidi"/>
-          <w:sz w:val="24"/>
-          <w:szCs w:val="24"/>
-        </w:rPr>
-        <w:t>SRS_09</w:t>
-      </w:r>
-      <w:r>
-        <w:rPr>
-          <w:rFonts w:asciiTheme="majorBidi" w:hAnsiTheme="majorBidi" w:cstheme="majorBidi"/>
-          <w:sz w:val="24"/>
-          <w:szCs w:val="24"/>
-        </w:rPr>
-        <w:t>_2</w:t>
-      </w:r>
-      <w:r>
-        <w:rPr>
-          <w:rFonts w:asciiTheme="majorBidi" w:hAnsiTheme="majorBidi" w:cstheme="majorBidi"/>
-          <w:sz w:val="24"/>
-          <w:szCs w:val="24"/>
-        </w:rPr>
-        <w:t xml:space="preserve">) </w:t>
-      </w:r>
-      <w:r>
-        <w:rPr>
-          <w:rFonts w:asciiTheme="majorBidi" w:hAnsiTheme="majorBidi" w:cstheme="majorBidi"/>
-          <w:sz w:val="24"/>
-          <w:szCs w:val="24"/>
-        </w:rPr>
-        <w:t xml:space="preserve">it will be  </w:t>
-      </w:r>
-      <w:r>
-        <w:rPr>
-          <w:rFonts w:asciiTheme="majorBidi" w:hAnsiTheme="majorBidi" w:cstheme="majorBidi"/>
-          <w:sz w:val="24"/>
-          <w:szCs w:val="24"/>
-        </w:rPr>
-        <w:t>powered on with "3.7 Volt" External Battery.</w:t>
+        <w:rPr>
+          <w:rFonts w:asciiTheme="majorBidi" w:hAnsiTheme="majorBidi" w:cstheme="majorBidi"/>
+          <w:sz w:val="24"/>
+          <w:szCs w:val="24"/>
+        </w:rPr>
+      </w:pPr>
+      <w:r>
+        <w:rPr>
+          <w:rFonts w:asciiTheme="majorBidi" w:hAnsiTheme="majorBidi" w:cstheme="majorBidi"/>
+          <w:sz w:val="24"/>
+          <w:szCs w:val="24"/>
+        </w:rPr>
+        <w:t xml:space="preserve">No Fan is required in the final delivery </w:t>
+      </w:r>
+      <w:r>
+        <w:rPr>
+          <w:rFonts w:asciiTheme="majorBidi" w:hAnsiTheme="majorBidi" w:cstheme="majorBidi"/>
+          <w:sz w:val="24"/>
+          <w:szCs w:val="24"/>
+        </w:rPr>
+        <w:t>of the</w:t>
+      </w:r>
+      <w:r>
+        <w:rPr>
+          <w:rFonts w:asciiTheme="majorBidi" w:hAnsiTheme="majorBidi" w:cstheme="majorBidi"/>
+          <w:sz w:val="24"/>
+          <w:szCs w:val="24"/>
+        </w:rPr>
+        <w:t xml:space="preserve"> project and t</w:t>
+      </w:r>
+      <w:r>
+        <w:rPr>
+          <w:rFonts w:asciiTheme="majorBidi" w:hAnsiTheme="majorBidi" w:cstheme="majorBidi"/>
+          <w:sz w:val="24"/>
+          <w:szCs w:val="24"/>
+        </w:rPr>
+        <w:t>he LCD will be the only indicator for the project functionality.</w:t>
       </w:r>
     </w:p>
     <w:p>
       <w:pPr>
+        <w:pStyle w:val="ListParagraph"/>
+        <w:numPr>
+          <w:ilvl w:val="0"/>
+          <w:numId w:val="8"/>
+        </w:numPr>
         <w:spacing w:line="360" w:lineRule="auto"/>
-        <w:ind w:firstLine="709"/>
-        <w:rPr>
-          <w:rFonts w:asciiTheme="majorBidi" w:hAnsiTheme="majorBidi" w:cstheme="majorBidi"/>
-          <w:sz w:val="24"/>
-          <w:szCs w:val="24"/>
-        </w:rPr>
-      </w:pPr>
-      <w:r>
-        <w:rPr>
-          <w:rFonts w:asciiTheme="majorBidi" w:hAnsiTheme="majorBidi" w:cstheme="majorBidi"/>
-          <w:sz w:val="24"/>
-          <w:szCs w:val="24"/>
-        </w:rPr>
-        <w:t>SRS_10_1</w:t>
-      </w:r>
-      <w:r>
-        <w:rPr>
-          <w:rFonts w:asciiTheme="majorBidi" w:hAnsiTheme="majorBidi" w:cstheme="majorBidi"/>
-          <w:sz w:val="24"/>
-          <w:szCs w:val="24"/>
-        </w:rPr>
-        <w:t>)</w:t>
-      </w:r>
-      <w:r>
-        <w:rPr>
-          <w:rFonts w:asciiTheme="majorBidi" w:hAnsiTheme="majorBidi" w:cstheme="majorBidi"/>
-          <w:sz w:val="24"/>
-          <w:szCs w:val="24"/>
-        </w:rPr>
-        <w:t xml:space="preserve"> No Fan is required in the final delivery of  the project.</w:t>
+        <w:rPr>
+          <w:rFonts w:asciiTheme="majorBidi" w:hAnsiTheme="majorBidi" w:cstheme="majorBidi"/>
+          <w:sz w:val="24"/>
+          <w:szCs w:val="24"/>
+        </w:rPr>
+      </w:pPr>
+      <w:r>
+        <w:rPr>
+          <w:rFonts w:asciiTheme="majorBidi" w:hAnsiTheme="majorBidi" w:cstheme="majorBidi"/>
+          <w:sz w:val="24"/>
+          <w:szCs w:val="24"/>
+        </w:rPr>
+        <w:t xml:space="preserve">The System is preferred to be delivered </w:t>
+      </w:r>
+      <w:r>
+        <w:rPr>
+          <w:rFonts w:asciiTheme="majorBidi" w:hAnsiTheme="majorBidi" w:cstheme="majorBidi"/>
+          <w:sz w:val="24"/>
+          <w:szCs w:val="24"/>
+        </w:rPr>
+        <w:t>on PCB</w:t>
+      </w:r>
+      <w:r>
+        <w:rPr>
+          <w:rFonts w:asciiTheme="majorBidi" w:hAnsiTheme="majorBidi" w:cstheme="majorBidi"/>
+          <w:sz w:val="24"/>
+          <w:szCs w:val="24"/>
+        </w:rPr>
+        <w:t xml:space="preserve"> board.</w:t>
       </w:r>
     </w:p>
     <w:p>
       <w:pPr>
+        <w:pStyle w:val="ListParagraph"/>
+        <w:numPr>
+          <w:ilvl w:val="0"/>
+          <w:numId w:val="8"/>
+        </w:numPr>
         <w:spacing w:line="360" w:lineRule="auto"/>
-        <w:ind w:firstLine="709"/>
-        <w:rPr>
-          <w:rFonts w:asciiTheme="majorBidi" w:hAnsiTheme="majorBidi" w:cstheme="majorBidi"/>
-          <w:sz w:val="24"/>
-          <w:szCs w:val="24"/>
-        </w:rPr>
-      </w:pPr>
-      <w:r>
-        <w:rPr>
-          <w:rFonts w:asciiTheme="majorBidi" w:hAnsiTheme="majorBidi" w:cstheme="majorBidi"/>
-          <w:sz w:val="24"/>
-          <w:szCs w:val="24"/>
-        </w:rPr>
-        <w:t>SRS_</w:t>
-      </w:r>
-      <w:r>
-        <w:rPr>
-          <w:rFonts w:asciiTheme="majorBidi" w:hAnsiTheme="majorBidi" w:cstheme="majorBidi"/>
-          <w:sz w:val="24"/>
-          <w:szCs w:val="24"/>
-        </w:rPr>
-        <w:t>10_2</w:t>
-      </w:r>
-      <w:r>
-        <w:rPr>
-          <w:rFonts w:asciiTheme="majorBidi" w:hAnsiTheme="majorBidi" w:cstheme="majorBidi"/>
-          <w:sz w:val="24"/>
-          <w:szCs w:val="24"/>
-        </w:rPr>
-        <w:t>)</w:t>
-      </w:r>
-      <w:r>
-        <w:rPr>
-          <w:rFonts w:asciiTheme="majorBidi" w:hAnsiTheme="majorBidi" w:cstheme="majorBidi"/>
-          <w:sz w:val="24"/>
-          <w:szCs w:val="24"/>
-        </w:rPr>
-        <w:t xml:space="preserve"> The LCD will be the only indicator for the project functionality.</w:t>
+        <w:rPr>
+          <w:rFonts w:asciiTheme="majorBidi" w:hAnsiTheme="majorBidi" w:cstheme="majorBidi"/>
+          <w:sz w:val="24"/>
+          <w:szCs w:val="24"/>
+        </w:rPr>
+      </w:pPr>
+      <w:r>
+        <w:rPr>
+          <w:rFonts w:asciiTheme="majorBidi" w:hAnsiTheme="majorBidi" w:cstheme="majorBidi"/>
+          <w:sz w:val="24"/>
+          <w:szCs w:val="24"/>
+        </w:rPr>
+        <w:t>The PCB design mu</w:t>
+      </w:r>
+      <w:r>
+        <w:rPr>
+          <w:rFonts w:asciiTheme="majorBidi" w:hAnsiTheme="majorBidi" w:cstheme="majorBidi"/>
+          <w:sz w:val="24"/>
+          <w:szCs w:val="24"/>
+        </w:rPr>
+        <w:t>st be as optimized in size as possible.</w:t>
       </w:r>
     </w:p>
     <w:p>
       <w:pPr>
+        <w:pStyle w:val="ListParagraph"/>
+        <w:numPr>
+          <w:ilvl w:val="0"/>
+          <w:numId w:val="8"/>
+        </w:numPr>
         <w:spacing w:line="360" w:lineRule="auto"/>
-        <w:ind w:firstLine="709"/>
-        <w:rPr>
-          <w:rFonts w:asciiTheme="majorBidi" w:hAnsiTheme="majorBidi" w:cstheme="majorBidi"/>
-          <w:sz w:val="24"/>
-          <w:szCs w:val="24"/>
-        </w:rPr>
-      </w:pPr>
-      <w:r>
-        <w:rPr>
-          <w:rFonts w:asciiTheme="majorBidi" w:hAnsiTheme="majorBidi" w:cstheme="majorBidi"/>
-          <w:sz w:val="24"/>
-          <w:szCs w:val="24"/>
-        </w:rPr>
-        <w:t>SRS_</w:t>
-      </w:r>
-      <w:r>
-        <w:rPr>
-          <w:rFonts w:asciiTheme="majorBidi" w:hAnsiTheme="majorBidi" w:cstheme="majorBidi"/>
-          <w:sz w:val="24"/>
-          <w:szCs w:val="24"/>
-        </w:rPr>
-        <w:t>11_1</w:t>
-      </w:r>
-      <w:r>
-        <w:rPr>
-          <w:rFonts w:asciiTheme="majorBidi" w:hAnsiTheme="majorBidi" w:cstheme="majorBidi"/>
-          <w:sz w:val="24"/>
-          <w:szCs w:val="24"/>
-        </w:rPr>
-        <w:t>)</w:t>
-      </w:r>
-      <w:r>
-        <w:rPr>
-          <w:rFonts w:asciiTheme="majorBidi" w:hAnsiTheme="majorBidi" w:cstheme="majorBidi"/>
-          <w:sz w:val="24"/>
-          <w:szCs w:val="24"/>
-        </w:rPr>
-        <w:t xml:space="preserve"> The System is preferred to be delivered on  PCB board.</w:t>
-      </w:r>
-    </w:p>
-    <w:p>
-      <w:pPr>
-        <w:spacing w:line="360" w:lineRule="auto"/>
-        <w:ind w:firstLine="709"/>
-        <w:rPr>
-          <w:rFonts w:asciiTheme="majorBidi" w:hAnsiTheme="majorBidi" w:cstheme="majorBidi"/>
-          <w:sz w:val="24"/>
-          <w:szCs w:val="24"/>
-        </w:rPr>
-      </w:pPr>
-      <w:r>
-        <w:rPr>
-          <w:rFonts w:asciiTheme="majorBidi" w:hAnsiTheme="majorBidi" w:cstheme="majorBidi"/>
-          <w:sz w:val="24"/>
-          <w:szCs w:val="24"/>
-        </w:rPr>
-        <w:t>SRS_</w:t>
-      </w:r>
-      <w:r>
-        <w:rPr>
-          <w:rFonts w:asciiTheme="majorBidi" w:hAnsiTheme="majorBidi" w:cstheme="majorBidi"/>
-          <w:sz w:val="24"/>
-          <w:szCs w:val="24"/>
-        </w:rPr>
-        <w:t>12_1</w:t>
-      </w:r>
-      <w:r>
-        <w:rPr>
-          <w:rFonts w:asciiTheme="majorBidi" w:hAnsiTheme="majorBidi" w:cstheme="majorBidi"/>
-          <w:sz w:val="24"/>
-          <w:szCs w:val="24"/>
-        </w:rPr>
-        <w:t>)</w:t>
-      </w:r>
-      <w:r>
-        <w:rPr>
-          <w:rFonts w:asciiTheme="majorBidi" w:hAnsiTheme="majorBidi" w:cstheme="majorBidi"/>
-          <w:sz w:val="24"/>
-          <w:szCs w:val="24"/>
-        </w:rPr>
-        <w:t xml:space="preserve"> The PCB design mu</w:t>
-      </w:r>
-      <w:r>
-        <w:rPr>
-          <w:rFonts w:asciiTheme="majorBidi" w:hAnsiTheme="majorBidi" w:cstheme="majorBidi"/>
-          <w:sz w:val="24"/>
-          <w:szCs w:val="24"/>
-        </w:rPr>
-        <w:t>st be as optimized in size as possible.</w:t>
-      </w:r>
-    </w:p>
-    <w:p>
-      <w:pPr>
-        <w:spacing w:line="360" w:lineRule="auto"/>
-        <w:ind w:firstLine="709"/>
-        <w:rPr>
-          <w:rFonts w:asciiTheme="majorBidi" w:hAnsiTheme="majorBidi" w:cstheme="majorBidi"/>
-          <w:sz w:val="24"/>
-          <w:szCs w:val="24"/>
-        </w:rPr>
-      </w:pPr>
-      <w:r>
-        <w:rPr>
-          <w:rFonts w:asciiTheme="majorBidi" w:hAnsiTheme="majorBidi" w:cstheme="majorBidi"/>
-          <w:sz w:val="24"/>
-          <w:szCs w:val="24"/>
-        </w:rPr>
-        <w:t>SRS_11</w:t>
-      </w:r>
-      <w:r>
-        <w:rPr>
-          <w:rFonts w:asciiTheme="majorBidi" w:hAnsiTheme="majorBidi" w:cstheme="majorBidi"/>
-          <w:sz w:val="24"/>
-          <w:szCs w:val="24"/>
-        </w:rPr>
-        <w:t>_3</w:t>
-      </w:r>
-      <w:r>
-        <w:rPr>
-          <w:rFonts w:asciiTheme="majorBidi" w:hAnsiTheme="majorBidi" w:cstheme="majorBidi"/>
-          <w:sz w:val="24"/>
-          <w:szCs w:val="24"/>
-        </w:rPr>
-        <w:t>)</w:t>
-      </w:r>
-      <w:r>
-        <w:rPr>
-          <w:rFonts w:asciiTheme="majorBidi" w:hAnsiTheme="majorBidi" w:cstheme="majorBidi"/>
-          <w:sz w:val="24"/>
-          <w:szCs w:val="24"/>
-        </w:rPr>
-        <w:t xml:space="preserve"> </w:t>
-      </w:r>
+        <w:rPr>
+          <w:rFonts w:asciiTheme="majorBidi" w:hAnsiTheme="majorBidi" w:cstheme="majorBidi"/>
+          <w:sz w:val="24"/>
+          <w:szCs w:val="24"/>
+        </w:rPr>
+      </w:pPr>
       <w:r>
         <w:rPr>
           <w:rFonts w:asciiTheme="majorBidi" w:hAnsiTheme="majorBidi" w:cstheme="majorBidi"/>
@@ -1540,47 +1194,19 @@
     </w:p>
     <w:p>
       <w:pPr>
+        <w:pStyle w:val="ListParagraph"/>
+        <w:numPr>
+          <w:ilvl w:val="0"/>
+          <w:numId w:val="7"/>
+        </w:numPr>
         <w:spacing w:line="360" w:lineRule="auto"/>
-        <w:ind w:left="709"/>
-        <w:rPr>
-          <w:rFonts w:asciiTheme="majorBidi" w:hAnsiTheme="majorBidi" w:cstheme="majorBidi"/>
-          <w:sz w:val="24"/>
-          <w:szCs w:val="24"/>
-          <w:lang w:val="en-US"/>
-        </w:rPr>
-      </w:pPr>
-      <w:r>
-        <w:rPr>
-          <w:rFonts w:asciiTheme="majorBidi" w:hAnsiTheme="majorBidi" w:cstheme="majorBidi"/>
-          <w:sz w:val="24"/>
-          <w:szCs w:val="24"/>
-        </w:rPr>
-        <w:t>SRS_</w:t>
-      </w:r>
-      <w:r>
-        <w:rPr>
-          <w:rFonts w:asciiTheme="majorBidi" w:hAnsiTheme="majorBidi" w:cstheme="majorBidi"/>
-          <w:sz w:val="24"/>
-          <w:szCs w:val="24"/>
-        </w:rPr>
-        <w:t>NF</w:t>
-      </w:r>
-      <w:r>
-        <w:rPr>
-          <w:rFonts w:asciiTheme="majorBidi" w:hAnsiTheme="majorBidi" w:cstheme="majorBidi"/>
-          <w:sz w:val="24"/>
-          <w:szCs w:val="24"/>
-        </w:rPr>
-        <w:t>_1)</w:t>
-      </w:r>
-      <w:r>
-        <w:rPr>
-          <w:rFonts w:asciiTheme="majorBidi" w:hAnsiTheme="majorBidi" w:cstheme="majorBidi"/>
-          <w:sz w:val="24"/>
-          <w:szCs w:val="24"/>
-        </w:rPr>
-        <w:t xml:space="preserve">  </w:t>
-      </w:r>
+        <w:rPr>
+          <w:rFonts w:asciiTheme="majorBidi" w:hAnsiTheme="majorBidi" w:cstheme="majorBidi"/>
+          <w:sz w:val="24"/>
+          <w:szCs w:val="24"/>
+          <w:lang w:val="en-US"/>
+        </w:rPr>
+      </w:pPr>
       <w:r>
         <w:rPr>
           <w:rFonts w:asciiTheme="majorBidi" w:hAnsiTheme="majorBidi" w:cstheme="majorBidi"/>
@@ -1638,47 +1264,21 @@
     </w:p>
     <w:p>
       <w:pPr>
+        <w:pStyle w:val="ListParagraph"/>
+        <w:numPr>
+          <w:ilvl w:val="0"/>
+          <w:numId w:val="7"/>
+        </w:numPr>
         <w:spacing w:line="360" w:lineRule="auto"/>
-        <w:ind w:firstLine="709"/>
-        <w:rPr>
-          <w:rFonts w:asciiTheme="majorBidi" w:hAnsiTheme="majorBidi" w:cstheme="majorBidi"/>
-          <w:sz w:val="24"/>
-          <w:szCs w:val="24"/>
-          <w:lang w:val="en-US"/>
-        </w:rPr>
-      </w:pPr>
-      <w:r>
-        <w:rPr>
-          <w:rFonts w:asciiTheme="majorBidi" w:hAnsiTheme="majorBidi" w:cstheme="majorBidi"/>
-          <w:sz w:val="24"/>
-          <w:szCs w:val="24"/>
-        </w:rPr>
-        <w:t>SRS_NF</w:t>
-      </w:r>
-      <w:r>
-        <w:rPr>
-          <w:rFonts w:asciiTheme="majorBidi" w:hAnsiTheme="majorBidi" w:cstheme="majorBidi"/>
-          <w:sz w:val="24"/>
-          <w:szCs w:val="24"/>
-        </w:rPr>
-        <w:t>_2</w:t>
-      </w:r>
-      <w:r>
-        <w:rPr>
-          <w:rFonts w:asciiTheme="majorBidi" w:hAnsiTheme="majorBidi" w:cstheme="majorBidi"/>
-          <w:sz w:val="24"/>
-          <w:szCs w:val="24"/>
-        </w:rPr>
-        <w:t>)</w:t>
-      </w:r>
-      <w:r>
-        <w:rPr>
-          <w:rFonts w:asciiTheme="majorBidi" w:hAnsiTheme="majorBidi" w:cstheme="majorBidi"/>
-          <w:sz w:val="24"/>
-          <w:szCs w:val="24"/>
-        </w:rPr>
-        <w:t xml:space="preserve"> </w:t>
-      </w:r>
+        <w:rPr>
+          <w:rFonts w:asciiTheme="majorBidi" w:hAnsiTheme="majorBidi" w:cstheme="majorBidi"/>
+          <w:sz w:val="24"/>
+          <w:szCs w:val="24"/>
+          <w:lang w:val="en-US"/>
+        </w:rPr>
+      </w:pPr>
+      <w:bookmarkStart w:id="0" w:name="_GoBack"/>
+      <w:bookmarkEnd w:id="0"/>
       <w:r>
         <w:rPr>
           <w:rFonts w:asciiTheme="majorBidi" w:hAnsiTheme="majorBidi" w:cstheme="majorBidi"/>
@@ -1700,108 +1300,53 @@
     </w:p>
     <w:p>
       <w:pPr>
+        <w:pStyle w:val="ListParagraph"/>
+        <w:numPr>
+          <w:ilvl w:val="0"/>
+          <w:numId w:val="7"/>
+        </w:numPr>
         <w:spacing w:line="360" w:lineRule="auto"/>
-        <w:ind w:left="709"/>
-        <w:rPr>
-          <w:rFonts w:asciiTheme="majorBidi" w:hAnsiTheme="majorBidi" w:cstheme="majorBidi"/>
-          <w:sz w:val="24"/>
-          <w:szCs w:val="24"/>
-          <w:lang w:val="en-US"/>
-        </w:rPr>
-      </w:pPr>
-      <w:r>
-        <w:rPr>
-          <w:rFonts w:asciiTheme="majorBidi" w:hAnsiTheme="majorBidi" w:cstheme="majorBidi"/>
-          <w:sz w:val="24"/>
-          <w:szCs w:val="24"/>
-        </w:rPr>
-        <w:t>SRS_NF</w:t>
-      </w:r>
-      <w:r>
-        <w:rPr>
-          <w:rFonts w:asciiTheme="majorBidi" w:hAnsiTheme="majorBidi" w:cstheme="majorBidi"/>
-          <w:sz w:val="24"/>
-          <w:szCs w:val="24"/>
-        </w:rPr>
-        <w:t>_3</w:t>
-      </w:r>
-      <w:r>
-        <w:rPr>
-          <w:rFonts w:asciiTheme="majorBidi" w:hAnsiTheme="majorBidi" w:cstheme="majorBidi"/>
-          <w:sz w:val="24"/>
-          <w:szCs w:val="24"/>
-        </w:rPr>
-        <w:t>)</w:t>
-      </w:r>
-      <w:r>
-        <w:rPr>
-          <w:rFonts w:asciiTheme="majorBidi" w:hAnsiTheme="majorBidi" w:cstheme="majorBidi"/>
-          <w:sz w:val="24"/>
-          <w:szCs w:val="24"/>
-        </w:rPr>
-        <w:t xml:space="preserve"> </w:t>
-      </w:r>
-      <w:r>
-        <w:rPr>
-          <w:rFonts w:asciiTheme="majorBidi" w:hAnsiTheme="majorBidi" w:cstheme="majorBidi"/>
-          <w:sz w:val="24"/>
-          <w:szCs w:val="24"/>
-          <w:lang w:val="en-US"/>
-        </w:rPr>
-        <w:t xml:space="preserve">Fast response when the system powered on; the time between the user press the power on switch and the LCD displays the actual Temperature and Fan speed. </w:t>
+        <w:rPr>
+          <w:rFonts w:asciiTheme="majorBidi" w:hAnsiTheme="majorBidi" w:cstheme="majorBidi"/>
+          <w:sz w:val="24"/>
+          <w:szCs w:val="24"/>
+          <w:lang w:val="en-US"/>
+        </w:rPr>
+      </w:pPr>
+      <w:r>
+        <w:rPr>
+          <w:rFonts w:asciiTheme="majorBidi" w:hAnsiTheme="majorBidi" w:cstheme="majorBidi"/>
+          <w:sz w:val="24"/>
+          <w:szCs w:val="24"/>
+          <w:lang w:val="en-US"/>
+        </w:rPr>
+        <w:t>Fast response when the system powered on; the time between the user press the power on switch and the LCD displays the ac</w:t>
+      </w:r>
+      <w:r>
+        <w:rPr>
+          <w:rFonts w:asciiTheme="majorBidi" w:hAnsiTheme="majorBidi" w:cstheme="majorBidi"/>
+          <w:sz w:val="24"/>
+          <w:szCs w:val="24"/>
+          <w:lang w:val="en-US"/>
+        </w:rPr>
+        <w:t>tual Temperature and Fan speed.</w:t>
       </w:r>
     </w:p>
     <w:p>
       <w:pPr>
+        <w:pStyle w:val="ListParagraph"/>
+        <w:numPr>
+          <w:ilvl w:val="0"/>
+          <w:numId w:val="7"/>
+        </w:numPr>
         <w:spacing w:line="360" w:lineRule="auto"/>
-        <w:ind w:left="709"/>
-        <w:rPr>
-          <w:rFonts w:asciiTheme="majorBidi" w:hAnsiTheme="majorBidi" w:cstheme="majorBidi"/>
-          <w:sz w:val="24"/>
-          <w:szCs w:val="24"/>
-          <w:lang w:val="en-US"/>
-        </w:rPr>
-      </w:pPr>
-      <w:r>
-        <w:rPr>
-          <w:rFonts w:asciiTheme="majorBidi" w:hAnsiTheme="majorBidi" w:cstheme="majorBidi"/>
-          <w:sz w:val="24"/>
-          <w:szCs w:val="24"/>
-        </w:rPr>
-        <w:t>SRS_NF</w:t>
-      </w:r>
-      <w:r>
-        <w:rPr>
-          <w:rFonts w:asciiTheme="majorBidi" w:hAnsiTheme="majorBidi" w:cstheme="majorBidi"/>
-          <w:sz w:val="24"/>
-          <w:szCs w:val="24"/>
-        </w:rPr>
-        <w:t>_4</w:t>
-      </w:r>
-      <w:r>
-        <w:rPr>
-          <w:rFonts w:asciiTheme="majorBidi" w:hAnsiTheme="majorBidi" w:cstheme="majorBidi"/>
-          <w:sz w:val="24"/>
-          <w:szCs w:val="24"/>
-        </w:rPr>
-        <w:t>)</w:t>
-      </w:r>
-      <w:r>
-        <w:rPr>
-          <w:rFonts w:asciiTheme="majorBidi" w:hAnsiTheme="majorBidi" w:cstheme="majorBidi"/>
-          <w:sz w:val="24"/>
-          <w:szCs w:val="24"/>
-        </w:rPr>
-        <w:t xml:space="preserve"> </w:t>
-      </w:r>
-      <w:r>
-        <w:rPr>
-          <w:rFonts w:asciiTheme="majorBidi" w:hAnsiTheme="majorBidi" w:cstheme="majorBidi"/>
-          <w:sz w:val="24"/>
-          <w:szCs w:val="24"/>
-        </w:rPr>
-        <w:t xml:space="preserve"> </w:t>
-      </w:r>
+        <w:rPr>
+          <w:rFonts w:asciiTheme="majorBidi" w:hAnsiTheme="majorBidi" w:cstheme="majorBidi"/>
+          <w:sz w:val="24"/>
+          <w:szCs w:val="24"/>
+          <w:lang w:val="en-US"/>
+        </w:rPr>
+      </w:pPr>
       <w:r>
         <w:rPr>
           <w:rFonts w:asciiTheme="majorBidi" w:hAnsiTheme="majorBidi" w:cstheme="majorBidi"/>
@@ -1853,47 +1398,19 @@
     </w:p>
     <w:p>
       <w:pPr>
+        <w:pStyle w:val="ListParagraph"/>
+        <w:numPr>
+          <w:ilvl w:val="0"/>
+          <w:numId w:val="7"/>
+        </w:numPr>
         <w:spacing w:line="360" w:lineRule="auto"/>
-        <w:ind w:firstLine="709"/>
-        <w:rPr>
-          <w:rFonts w:asciiTheme="majorBidi" w:hAnsiTheme="majorBidi" w:cstheme="majorBidi"/>
-          <w:sz w:val="24"/>
-          <w:szCs w:val="24"/>
-          <w:lang w:val="en-US"/>
-        </w:rPr>
-      </w:pPr>
-      <w:r>
-        <w:rPr>
-          <w:rFonts w:asciiTheme="majorBidi" w:hAnsiTheme="majorBidi" w:cstheme="majorBidi"/>
-          <w:sz w:val="24"/>
-          <w:szCs w:val="24"/>
-        </w:rPr>
-        <w:t>SRS_NF</w:t>
-      </w:r>
-      <w:r>
-        <w:rPr>
-          <w:rFonts w:asciiTheme="majorBidi" w:hAnsiTheme="majorBidi" w:cstheme="majorBidi"/>
-          <w:sz w:val="24"/>
-          <w:szCs w:val="24"/>
-        </w:rPr>
-        <w:t>_5</w:t>
-      </w:r>
-      <w:r>
-        <w:rPr>
-          <w:rFonts w:asciiTheme="majorBidi" w:hAnsiTheme="majorBidi" w:cstheme="majorBidi"/>
-          <w:sz w:val="24"/>
-          <w:szCs w:val="24"/>
-        </w:rPr>
-        <w:t>)</w:t>
-      </w:r>
-      <w:r>
-        <w:rPr>
-          <w:rFonts w:asciiTheme="majorBidi" w:hAnsiTheme="majorBidi" w:cstheme="majorBidi"/>
-          <w:sz w:val="24"/>
-          <w:szCs w:val="24"/>
-        </w:rPr>
-        <w:t xml:space="preserve"> </w:t>
-      </w:r>
+        <w:rPr>
+          <w:rFonts w:asciiTheme="majorBidi" w:hAnsiTheme="majorBidi" w:cstheme="majorBidi"/>
+          <w:sz w:val="24"/>
+          <w:szCs w:val="24"/>
+          <w:lang w:val="en-US"/>
+        </w:rPr>
+      </w:pPr>
       <w:r>
         <w:rPr>
           <w:rFonts w:asciiTheme="majorBidi" w:hAnsiTheme="majorBidi" w:cstheme="majorBidi"/>
@@ -1923,47 +1440,19 @@
     </w:p>
     <w:p>
       <w:pPr>
+        <w:pStyle w:val="ListParagraph"/>
+        <w:numPr>
+          <w:ilvl w:val="0"/>
+          <w:numId w:val="7"/>
+        </w:numPr>
         <w:spacing w:line="360" w:lineRule="auto"/>
-        <w:ind w:left="709"/>
-        <w:rPr>
-          <w:rFonts w:asciiTheme="majorBidi" w:hAnsiTheme="majorBidi" w:cstheme="majorBidi"/>
-          <w:sz w:val="24"/>
-          <w:szCs w:val="24"/>
-          <w:lang w:val="en-US"/>
-        </w:rPr>
-      </w:pPr>
-      <w:r>
-        <w:rPr>
-          <w:rFonts w:asciiTheme="majorBidi" w:hAnsiTheme="majorBidi" w:cstheme="majorBidi"/>
-          <w:sz w:val="24"/>
-          <w:szCs w:val="24"/>
-        </w:rPr>
-        <w:t>SRS_NF</w:t>
-      </w:r>
-      <w:r>
-        <w:rPr>
-          <w:rFonts w:asciiTheme="majorBidi" w:hAnsiTheme="majorBidi" w:cstheme="majorBidi"/>
-          <w:sz w:val="24"/>
-          <w:szCs w:val="24"/>
-        </w:rPr>
-        <w:t>_6</w:t>
-      </w:r>
-      <w:r>
-        <w:rPr>
-          <w:rFonts w:asciiTheme="majorBidi" w:hAnsiTheme="majorBidi" w:cstheme="majorBidi"/>
-          <w:sz w:val="24"/>
-          <w:szCs w:val="24"/>
-        </w:rPr>
-        <w:t>)</w:t>
-      </w:r>
-      <w:r>
-        <w:rPr>
-          <w:rFonts w:asciiTheme="majorBidi" w:hAnsiTheme="majorBidi" w:cstheme="majorBidi"/>
-          <w:sz w:val="24"/>
-          <w:szCs w:val="24"/>
-        </w:rPr>
-        <w:t xml:space="preserve"> </w:t>
-      </w:r>
+        <w:rPr>
+          <w:rFonts w:asciiTheme="majorBidi" w:hAnsiTheme="majorBidi" w:cstheme="majorBidi"/>
+          <w:sz w:val="24"/>
+          <w:szCs w:val="24"/>
+          <w:lang w:val="en-US"/>
+        </w:rPr>
+      </w:pPr>
       <w:r>
         <w:rPr>
           <w:rFonts w:asciiTheme="majorBidi" w:hAnsiTheme="majorBidi" w:cstheme="majorBidi"/>
@@ -2006,7 +1495,7 @@
 </file>
 
 <file path=word/numbering.xml><?xml version="1.0" encoding="utf-8"?>
-<w:numbering xmlns:wpc="http://schemas.microsoft.com/office/word/2010/wordprocessingCanvas" xmlns:mc="http://schemas.openxmlformats.org/markup-compatibility/2006" xmlns:o="urn:schemas-microsoft-com:office:office" xmlns:r="http://schemas.openxmlformats.org/officeDocument/2006/relationships" xmlns:m="http://schemas.openxmlformats.org/officeDocument/2006/math" xmlns:v="urn:schemas-microsoft-com:vml" xmlns:wp14="http://schemas.microsoft.com/office/word/2010/wordprocessingDrawing" xmlns:wp="http://schemas.openxmlformats.org/drawingml/2006/wordprocessingDrawing" xmlns:w10="urn:schemas-microsoft-com:office:word" xmlns:w="http://schemas.openxmlformats.org/wordprocessingml/2006/main" xmlns:w14="http://schemas.microsoft.com/office/word/2010/wordml" xmlns:wpg="http://schemas.microsoft.com/office/word/2010/wordprocessingGroup" xmlns:wpi="http://schemas.microsoft.com/office/word/2010/wordprocessingInk" xmlns:wne="http://schemas.microsoft.com/office/word/2006/wordml" xmlns:wps="http://schemas.microsoft.com/office/word/2010/wordprocessingShape" mc:Ignorable="w14 wp14">
+<w:numbering xmlns:wpc="http://schemas.microsoft.com/office/word/2010/wordprocessingCanvas" xmlns:mc="http://schemas.openxmlformats.org/markup-compatibility/2006" xmlns:o="urn:schemas-microsoft-com:office:office" xmlns:r="http://schemas.openxmlformats.org/officeDocument/2006/relationships" xmlns:m="http://schemas.openxmlformats.org/officeDocument/2006/math" xmlns:v="urn:schemas-microsoft-com:vml" xmlns:wp14="http://schemas.microsoft.com/office/word/2010/wordprocessingDrawing" xmlns:wp="http://schemas.openxmlformats.org/drawingml/2006/wordprocessingDrawing" xmlns:w10="urn:schemas-microsoft-com:office:word" xmlns:w="http://schemas.openxmlformats.org/wordprocessingml/2006/main" xmlns:w14="http://schemas.microsoft.com/office/word/2010/wordml" xmlns:w15="http://schemas.microsoft.com/office/word/2012/wordml" xmlns:wpg="http://schemas.microsoft.com/office/word/2010/wordprocessingGroup" xmlns:wpi="http://schemas.microsoft.com/office/word/2010/wordprocessingInk" xmlns:wne="http://schemas.microsoft.com/office/word/2006/wordml" xmlns:wps="http://schemas.microsoft.com/office/word/2010/wordprocessingShape" mc:Ignorable="w14 w15 wp14">
   <w:abstractNum w:abstractNumId="0">
     <w:nsid w:val="102922CA"/>
     <w:multiLevelType w:val="hybridMultilevel"/>
@@ -2347,6 +1836,96 @@
     </w:lvl>
   </w:abstractNum>
   <w:abstractNum w:abstractNumId="3">
+    <w:nsid w:val="23AA779E"/>
+    <w:multiLevelType w:val="hybridMultilevel"/>
+    <w:tmpl w:val="EAB4986C"/>
+    <w:lvl w:ilvl="0" w:tplc="2C4CEEC6">
+      <w:start w:val="1"/>
+      <w:numFmt w:val="decimal"/>
+      <w:suff w:val="space"/>
+      <w:lvlText w:val="SRS_%1_1)"/>
+      <w:lvlJc w:val="left"/>
+      <w:pPr>
+        <w:ind w:left="1584" w:hanging="1152"/>
+      </w:pPr>
+      <w:rPr>
+        <w:rFonts w:hint="default"/>
+      </w:rPr>
+    </w:lvl>
+    <w:lvl w:ilvl="1" w:tplc="04090019" w:tentative="1">
+      <w:start w:val="1"/>
+      <w:numFmt w:val="lowerLetter"/>
+      <w:lvlText w:val="%2."/>
+      <w:lvlJc w:val="left"/>
+      <w:pPr>
+        <w:ind w:left="1440" w:hanging="360"/>
+      </w:pPr>
+    </w:lvl>
+    <w:lvl w:ilvl="2" w:tplc="0409001B" w:tentative="1">
+      <w:start w:val="1"/>
+      <w:numFmt w:val="lowerRoman"/>
+      <w:lvlText w:val="%3."/>
+      <w:lvlJc w:val="right"/>
+      <w:pPr>
+        <w:ind w:left="2160" w:hanging="180"/>
+      </w:pPr>
+    </w:lvl>
+    <w:lvl w:ilvl="3" w:tplc="0409000F" w:tentative="1">
+      <w:start w:val="1"/>
+      <w:numFmt w:val="decimal"/>
+      <w:lvlText w:val="%4."/>
+      <w:lvlJc w:val="left"/>
+      <w:pPr>
+        <w:ind w:left="2880" w:hanging="360"/>
+      </w:pPr>
+    </w:lvl>
+    <w:lvl w:ilvl="4" w:tplc="04090019" w:tentative="1">
+      <w:start w:val="1"/>
+      <w:numFmt w:val="lowerLetter"/>
+      <w:lvlText w:val="%5."/>
+      <w:lvlJc w:val="left"/>
+      <w:pPr>
+        <w:ind w:left="3600" w:hanging="360"/>
+      </w:pPr>
+    </w:lvl>
+    <w:lvl w:ilvl="5" w:tplc="0409001B" w:tentative="1">
+      <w:start w:val="1"/>
+      <w:numFmt w:val="lowerRoman"/>
+      <w:lvlText w:val="%6."/>
+      <w:lvlJc w:val="right"/>
+      <w:pPr>
+        <w:ind w:left="4320" w:hanging="180"/>
+      </w:pPr>
+    </w:lvl>
+    <w:lvl w:ilvl="6" w:tplc="0409000F" w:tentative="1">
+      <w:start w:val="1"/>
+      <w:numFmt w:val="decimal"/>
+      <w:lvlText w:val="%7."/>
+      <w:lvlJc w:val="left"/>
+      <w:pPr>
+        <w:ind w:left="5040" w:hanging="360"/>
+      </w:pPr>
+    </w:lvl>
+    <w:lvl w:ilvl="7" w:tplc="04090019" w:tentative="1">
+      <w:start w:val="1"/>
+      <w:numFmt w:val="lowerLetter"/>
+      <w:lvlText w:val="%8."/>
+      <w:lvlJc w:val="left"/>
+      <w:pPr>
+        <w:ind w:left="5760" w:hanging="360"/>
+      </w:pPr>
+    </w:lvl>
+    <w:lvl w:ilvl="8" w:tplc="0409001B" w:tentative="1">
+      <w:start w:val="1"/>
+      <w:numFmt w:val="lowerRoman"/>
+      <w:lvlText w:val="%9."/>
+      <w:lvlJc w:val="right"/>
+      <w:pPr>
+        <w:ind w:left="6480" w:hanging="180"/>
+      </w:pPr>
+    </w:lvl>
+  </w:abstractNum>
+  <w:abstractNum w:abstractNumId="4">
     <w:nsid w:val="49242174"/>
     <w:multiLevelType w:val="hybridMultilevel"/>
     <w:tmpl w:val="0D56DF02"/>
@@ -2459,7 +2038,7 @@
       </w:rPr>
     </w:lvl>
   </w:abstractNum>
-  <w:abstractNum w:abstractNumId="4">
+  <w:abstractNum w:abstractNumId="5">
     <w:nsid w:val="53DD0DD3"/>
     <w:multiLevelType w:val="hybridMultilevel"/>
     <w:tmpl w:val="153E668C"/>
@@ -2572,7 +2151,7 @@
       </w:rPr>
     </w:lvl>
   </w:abstractNum>
-  <w:abstractNum w:abstractNumId="5">
+  <w:abstractNum w:abstractNumId="6">
     <w:nsid w:val="59D343D7"/>
     <w:multiLevelType w:val="multilevel"/>
     <w:tmpl w:val="7556FE50"/>
@@ -2684,6 +2263,96 @@
       <w:rPr>
         <w:rFonts w:ascii="Wingdings" w:hAnsi="Wingdings" w:hint="default"/>
       </w:rPr>
+    </w:lvl>
+  </w:abstractNum>
+  <w:abstractNum w:abstractNumId="7">
+    <w:nsid w:val="65261F02"/>
+    <w:multiLevelType w:val="hybridMultilevel"/>
+    <w:tmpl w:val="722C6DFE"/>
+    <w:lvl w:ilvl="0" w:tplc="29EA61EE">
+      <w:start w:val="1"/>
+      <w:numFmt w:val="decimal"/>
+      <w:suff w:val="space"/>
+      <w:lvlText w:val="SRS_NF_%1)."/>
+      <w:lvlJc w:val="left"/>
+      <w:pPr>
+        <w:ind w:left="1584" w:hanging="1296"/>
+      </w:pPr>
+      <w:rPr>
+        <w:rFonts w:hint="default"/>
+      </w:rPr>
+    </w:lvl>
+    <w:lvl w:ilvl="1" w:tplc="04090019" w:tentative="1">
+      <w:start w:val="1"/>
+      <w:numFmt w:val="lowerLetter"/>
+      <w:lvlText w:val="%2."/>
+      <w:lvlJc w:val="left"/>
+      <w:pPr>
+        <w:ind w:left="1440" w:hanging="360"/>
+      </w:pPr>
+    </w:lvl>
+    <w:lvl w:ilvl="2" w:tplc="0409001B" w:tentative="1">
+      <w:start w:val="1"/>
+      <w:numFmt w:val="lowerRoman"/>
+      <w:lvlText w:val="%3."/>
+      <w:lvlJc w:val="right"/>
+      <w:pPr>
+        <w:ind w:left="2160" w:hanging="180"/>
+      </w:pPr>
+    </w:lvl>
+    <w:lvl w:ilvl="3" w:tplc="0409000F" w:tentative="1">
+      <w:start w:val="1"/>
+      <w:numFmt w:val="decimal"/>
+      <w:lvlText w:val="%4."/>
+      <w:lvlJc w:val="left"/>
+      <w:pPr>
+        <w:ind w:left="2880" w:hanging="360"/>
+      </w:pPr>
+    </w:lvl>
+    <w:lvl w:ilvl="4" w:tplc="04090019" w:tentative="1">
+      <w:start w:val="1"/>
+      <w:numFmt w:val="lowerLetter"/>
+      <w:lvlText w:val="%5."/>
+      <w:lvlJc w:val="left"/>
+      <w:pPr>
+        <w:ind w:left="3600" w:hanging="360"/>
+      </w:pPr>
+    </w:lvl>
+    <w:lvl w:ilvl="5" w:tplc="0409001B" w:tentative="1">
+      <w:start w:val="1"/>
+      <w:numFmt w:val="lowerRoman"/>
+      <w:lvlText w:val="%6."/>
+      <w:lvlJc w:val="right"/>
+      <w:pPr>
+        <w:ind w:left="4320" w:hanging="180"/>
+      </w:pPr>
+    </w:lvl>
+    <w:lvl w:ilvl="6" w:tplc="0409000F" w:tentative="1">
+      <w:start w:val="1"/>
+      <w:numFmt w:val="decimal"/>
+      <w:lvlText w:val="%7."/>
+      <w:lvlJc w:val="left"/>
+      <w:pPr>
+        <w:ind w:left="5040" w:hanging="360"/>
+      </w:pPr>
+    </w:lvl>
+    <w:lvl w:ilvl="7" w:tplc="04090019" w:tentative="1">
+      <w:start w:val="1"/>
+      <w:numFmt w:val="lowerLetter"/>
+      <w:lvlText w:val="%8."/>
+      <w:lvlJc w:val="left"/>
+      <w:pPr>
+        <w:ind w:left="5760" w:hanging="360"/>
+      </w:pPr>
+    </w:lvl>
+    <w:lvl w:ilvl="8" w:tplc="0409001B" w:tentative="1">
+      <w:start w:val="1"/>
+      <w:numFmt w:val="lowerRoman"/>
+      <w:lvlText w:val="%9."/>
+      <w:lvlJc w:val="right"/>
+      <w:pPr>
+        <w:ind w:left="6480" w:hanging="180"/>
+      </w:pPr>
     </w:lvl>
   </w:abstractNum>
   <w:num w:numId="1">
@@ -2693,22 +2362,28 @@
     <w:abstractNumId w:val="0"/>
   </w:num>
   <w:num w:numId="3">
-    <w:abstractNumId w:val="3"/>
+    <w:abstractNumId w:val="4"/>
   </w:num>
   <w:num w:numId="4">
-    <w:abstractNumId w:val="5"/>
+    <w:abstractNumId w:val="6"/>
   </w:num>
   <w:num w:numId="5">
-    <w:abstractNumId w:val="4"/>
+    <w:abstractNumId w:val="5"/>
   </w:num>
   <w:num w:numId="6">
     <w:abstractNumId w:val="2"/>
+  </w:num>
+  <w:num w:numId="7">
+    <w:abstractNumId w:val="7"/>
+  </w:num>
+  <w:num w:numId="8">
+    <w:abstractNumId w:val="3"/>
   </w:num>
 </w:numbering>
 </file>
 
 <file path=word/styles.xml><?xml version="1.0" encoding="utf-8"?>
-<w:styles xmlns:mc="http://schemas.openxmlformats.org/markup-compatibility/2006" xmlns:r="http://schemas.openxmlformats.org/officeDocument/2006/relationships" xmlns:w="http://schemas.openxmlformats.org/wordprocessingml/2006/main" xmlns:w14="http://schemas.microsoft.com/office/word/2010/wordml" mc:Ignorable="w14">
+<w:styles xmlns:mc="http://schemas.openxmlformats.org/markup-compatibility/2006" xmlns:r="http://schemas.openxmlformats.org/officeDocument/2006/relationships" xmlns:w="http://schemas.openxmlformats.org/wordprocessingml/2006/main" xmlns:w14="http://schemas.microsoft.com/office/word/2010/wordml" xmlns:w15="http://schemas.microsoft.com/office/word/2012/wordml" mc:Ignorable="w14 w15">
   <w:docDefaults>
     <w:rPrDefault>
       <w:rPr>
@@ -2724,486 +2399,378 @@
       </w:pPr>
     </w:pPrDefault>
   </w:docDefaults>
-  <w:latentStyles w:defLockedState="0" w:defUIPriority="99" w:defSemiHidden="1" w:defUnhideWhenUsed="1" w:defQFormat="0" w:count="267">
-    <w:lsdException w:name="Normal" w:semiHidden="0" w:uiPriority="0" w:unhideWhenUsed="0" w:qFormat="1"/>
-    <w:lsdException w:name="heading 1" w:semiHidden="0" w:uiPriority="9" w:unhideWhenUsed="0" w:qFormat="1"/>
-    <w:lsdException w:name="heading 2" w:uiPriority="0" w:qFormat="1"/>
-    <w:lsdException w:name="heading 3" w:uiPriority="0" w:qFormat="1"/>
-    <w:lsdException w:name="heading 4" w:uiPriority="9" w:qFormat="1"/>
-    <w:lsdException w:name="heading 5" w:uiPriority="9" w:qFormat="1"/>
-    <w:lsdException w:name="heading 6" w:uiPriority="9" w:qFormat="1"/>
-    <w:lsdException w:name="heading 7" w:uiPriority="9" w:qFormat="1"/>
-    <w:lsdException w:name="heading 8" w:uiPriority="9" w:qFormat="1"/>
-    <w:lsdException w:name="heading 9" w:uiPriority="9" w:qFormat="1"/>
-    <w:lsdException w:name="toc 1" w:uiPriority="39"/>
-    <w:lsdException w:name="toc 2" w:uiPriority="39"/>
-    <w:lsdException w:name="toc 3" w:uiPriority="39"/>
-    <w:lsdException w:name="toc 4" w:uiPriority="39"/>
-    <w:lsdException w:name="toc 5" w:uiPriority="39"/>
-    <w:lsdException w:name="toc 6" w:uiPriority="39"/>
-    <w:lsdException w:name="toc 7" w:uiPriority="39"/>
-    <w:lsdException w:name="toc 8" w:uiPriority="39"/>
-    <w:lsdException w:name="toc 9" w:uiPriority="39"/>
-    <w:lsdException w:name="caption" w:uiPriority="35" w:qFormat="1"/>
-    <w:lsdException w:name="Title" w:semiHidden="0" w:uiPriority="10" w:unhideWhenUsed="0" w:qFormat="1"/>
-    <w:lsdException w:name="Default Paragraph Font" w:uiPriority="1"/>
-    <w:lsdException w:name="Body Text" w:uiPriority="0"/>
-    <w:lsdException w:name="Subtitle" w:semiHidden="0" w:uiPriority="11" w:unhideWhenUsed="0" w:qFormat="1"/>
-    <w:lsdException w:name="Strong" w:semiHidden="0" w:uiPriority="22" w:unhideWhenUsed="0" w:qFormat="1"/>
-    <w:lsdException w:name="Emphasis" w:semiHidden="0" w:uiPriority="20" w:unhideWhenUsed="0" w:qFormat="1"/>
-    <w:lsdException w:name="Table Grid" w:semiHidden="0" w:uiPriority="39" w:unhideWhenUsed="0"/>
-    <w:lsdException w:name="Placeholder Text" w:unhideWhenUsed="0"/>
-    <w:lsdException w:name="No Spacing" w:semiHidden="0" w:uiPriority="1" w:unhideWhenUsed="0" w:qFormat="1"/>
-    <w:lsdException w:name="Light Shading" w:semiHidden="0" w:uiPriority="60" w:unhideWhenUsed="0"/>
-    <w:lsdException w:name="Light List" w:semiHidden="0" w:uiPriority="61" w:unhideWhenUsed="0"/>
-    <w:lsdException w:name="Light Grid" w:semiHidden="0" w:uiPriority="62" w:unhideWhenUsed="0"/>
-    <w:lsdException w:name="Medium Shading 1" w:semiHidden="0" w:uiPriority="63" w:unhideWhenUsed="0"/>
-    <w:lsdException w:name="Medium Shading 2" w:semiHidden="0" w:uiPriority="64" w:unhideWhenUsed="0"/>
-    <w:lsdException w:name="Medium List 1" w:semiHidden="0" w:uiPriority="65" w:unhideWhenUsed="0"/>
-    <w:lsdException w:name="Medium List 2" w:semiHidden="0" w:uiPriority="66" w:unhideWhenUsed="0"/>
-    <w:lsdException w:name="Medium Grid 1" w:semiHidden="0" w:uiPriority="67" w:unhideWhenUsed="0"/>
-    <w:lsdException w:name="Medium Grid 2" w:semiHidden="0" w:uiPriority="68" w:unhideWhenUsed="0"/>
-    <w:lsdException w:name="Medium Grid 3" w:semiHidden="0" w:uiPriority="69" w:unhideWhenUsed="0"/>
-    <w:lsdException w:name="Dark List" w:semiHidden="0" w:uiPriority="70" w:unhideWhenUsed="0"/>
-    <w:lsdException w:name="Colorful Shading" w:semiHidden="0" w:uiPriority="71" w:unhideWhenUsed="0"/>
-    <w:lsdException w:name="Colorful List" w:semiHidden="0" w:uiPriority="72" w:unhideWhenUsed="0"/>
-    <w:lsdException w:name="Colorful Grid" w:semiHidden="0" w:uiPriority="73" w:unhideWhenUsed="0"/>
-    <w:lsdException w:name="Light Shading Accent 1" w:semiHidden="0" w:uiPriority="60" w:unhideWhenUsed="0"/>
-    <w:lsdException w:name="Light List Accent 1" w:semiHidden="0" w:uiPriority="61" w:unhideWhenUsed="0"/>
-    <w:lsdException w:name="Light Grid Accent 1" w:semiHidden="0" w:uiPriority="62" w:unhideWhenUsed="0"/>
-    <w:lsdException w:name="Medium Shading 1 Accent 1" w:semiHidden="0" w:uiPriority="63" w:unhideWhenUsed="0"/>
-    <w:lsdException w:name="Medium Shading 2 Accent 1" w:semiHidden="0" w:uiPriority="64" w:unhideWhenUsed="0"/>
-    <w:lsdException w:name="Medium List 1 Accent 1" w:semiHidden="0" w:uiPriority="65" w:unhideWhenUsed="0"/>
-    <w:lsdException w:name="Revision" w:unhideWhenUsed="0"/>
-    <w:lsdException w:name="List Paragraph" w:semiHidden="0" w:uiPriority="34" w:unhideWhenUsed="0" w:qFormat="1"/>
-    <w:lsdException w:name="Quote" w:semiHidden="0" w:uiPriority="29" w:unhideWhenUsed="0" w:qFormat="1"/>
-    <w:lsdException w:name="Intense Quote" w:semiHidden="0" w:uiPriority="30" w:unhideWhenUsed="0" w:qFormat="1"/>
-    <w:lsdException w:name="Medium List 2 Accent 1" w:semiHidden="0" w:uiPriority="66" w:unhideWhenUsed="0"/>
-    <w:lsdException w:name="Medium Grid 1 Accent 1" w:semiHidden="0" w:uiPriority="67" w:unhideWhenUsed="0"/>
-    <w:lsdException w:name="Medium Grid 2 Accent 1" w:semiHidden="0" w:uiPriority="68" w:unhideWhenUsed="0"/>
-    <w:lsdException w:name="Medium Grid 3 Accent 1" w:semiHidden="0" w:uiPriority="69" w:unhideWhenUsed="0"/>
-    <w:lsdException w:name="Dark List Accent 1" w:semiHidden="0" w:uiPriority="70" w:unhideWhenUsed="0"/>
-    <w:lsdException w:name="Colorful Shading Accent 1" w:semiHidden="0" w:uiPriority="71" w:unhideWhenUsed="0"/>
-    <w:lsdException w:name="Colorful List Accent 1" w:semiHidden="0" w:uiPriority="72" w:unhideWhenUsed="0"/>
-    <w:lsdException w:name="Colorful Grid Accent 1" w:semiHidden="0" w:uiPriority="73" w:unhideWhenUsed="0"/>
-    <w:lsdException w:name="Light Shading Accent 2" w:semiHidden="0" w:uiPriority="60" w:unhideWhenUsed="0"/>
-    <w:lsdException w:name="Light List Accent 2" w:semiHidden="0" w:uiPriority="61" w:unhideWhenUsed="0"/>
-    <w:lsdException w:name="Light Grid Accent 2" w:semiHidden="0" w:uiPriority="62" w:unhideWhenUsed="0"/>
-    <w:lsdException w:name="Medium Shading 1 Accent 2" w:semiHidden="0" w:uiPriority="63" w:unhideWhenUsed="0"/>
-    <w:lsdException w:name="Medium Shading 2 Accent 2" w:semiHidden="0" w:uiPriority="64" w:unhideWhenUsed="0"/>
-    <w:lsdException w:name="Medium List 1 Accent 2" w:semiHidden="0" w:uiPriority="65" w:unhideWhenUsed="0"/>
-    <w:lsdException w:name="Medium List 2 Accent 2" w:semiHidden="0" w:uiPriority="66" w:unhideWhenUsed="0"/>
-    <w:lsdException w:name="Medium Grid 1 Accent 2" w:semiHidden="0" w:uiPriority="67" w:unhideWhenUsed="0"/>
-    <w:lsdException w:name="Medium Grid 2 Accent 2" w:semiHidden="0" w:uiPriority="68" w:unhideWhenUsed="0"/>
-    <w:lsdException w:name="Medium Grid 3 Accent 2" w:semiHidden="0" w:uiPriority="69" w:unhideWhenUsed="0"/>
-    <w:lsdException w:name="Dark List Accent 2" w:semiHidden="0" w:uiPriority="70" w:unhideWhenUsed="0"/>
-    <w:lsdException w:name="Colorful Shading Accent 2" w:semiHidden="0" w:uiPriority="71" w:unhideWhenUsed="0"/>
-    <w:lsdException w:name="Colorful List Accent 2" w:semiHidden="0" w:uiPriority="72" w:unhideWhenUsed="0"/>
-    <w:lsdException w:name="Colorful Grid Accent 2" w:semiHidden="0" w:uiPriority="73" w:unhideWhenUsed="0"/>
-    <w:lsdException w:name="Light Shading Accent 3" w:semiHidden="0" w:uiPriority="60" w:unhideWhenUsed="0"/>
-    <w:lsdException w:name="Light List Accent 3" w:semiHidden="0" w:uiPriority="61" w:unhideWhenUsed="0"/>
-    <w:lsdException w:name="Light Grid Accent 3" w:semiHidden="0" w:uiPriority="62" w:unhideWhenUsed="0"/>
-    <w:lsdException w:name="Medium Shading 1 Accent 3" w:semiHidden="0" w:uiPriority="63" w:unhideWhenUsed="0"/>
-    <w:lsdException w:name="Medium Shading 2 Accent 3" w:semiHidden="0" w:uiPriority="64" w:unhideWhenUsed="0"/>
-    <w:lsdException w:name="Medium List 1 Accent 3" w:semiHidden="0" w:uiPriority="65" w:unhideWhenUsed="0"/>
-    <w:lsdException w:name="Medium List 2 Accent 3" w:semiHidden="0" w:uiPriority="66" w:unhideWhenUsed="0"/>
-    <w:lsdException w:name="Medium Grid 1 Accent 3" w:semiHidden="0" w:uiPriority="67" w:unhideWhenUsed="0"/>
-    <w:lsdException w:name="Medium Grid 2 Accent 3" w:semiHidden="0" w:uiPriority="68" w:unhideWhenUsed="0"/>
-    <w:lsdException w:name="Medium Grid 3 Accent 3" w:semiHidden="0" w:uiPriority="69" w:unhideWhenUsed="0"/>
-    <w:lsdException w:name="Dark List Accent 3" w:semiHidden="0" w:uiPriority="70" w:unhideWhenUsed="0"/>
-    <w:lsdException w:name="Colorful Shading Accent 3" w:semiHidden="0" w:uiPriority="71" w:unhideWhenUsed="0"/>
-    <w:lsdException w:name="Colorful List Accent 3" w:semiHidden="0" w:uiPriority="72" w:unhideWhenUsed="0"/>
-    <w:lsdException w:name="Colorful Grid Accent 3" w:semiHidden="0" w:uiPriority="73" w:unhideWhenUsed="0"/>
-    <w:lsdException w:name="Light Shading Accent 4" w:semiHidden="0" w:uiPriority="60" w:unhideWhenUsed="0"/>
-    <w:lsdException w:name="Light List Accent 4" w:semiHidden="0" w:uiPriority="61" w:unhideWhenUsed="0"/>
-    <w:lsdException w:name="Light Grid Accent 4" w:semiHidden="0" w:uiPriority="62" w:unhideWhenUsed="0"/>
-    <w:lsdException w:name="Medium Shading 1 Accent 4" w:semiHidden="0" w:uiPriority="63" w:unhideWhenUsed="0"/>
-    <w:lsdException w:name="Medium Shading 2 Accent 4" w:semiHidden="0" w:uiPriority="64" w:unhideWhenUsed="0"/>
-    <w:lsdException w:name="Medium List 1 Accent 4" w:semiHidden="0" w:uiPriority="65" w:unhideWhenUsed="0"/>
-    <w:lsdException w:name="Medium List 2 Accent 4" w:semiHidden="0" w:uiPriority="66" w:unhideWhenUsed="0"/>
-    <w:lsdException w:name="Medium Grid 1 Accent 4" w:semiHidden="0" w:uiPriority="67" w:unhideWhenUsed="0"/>
-    <w:lsdException w:name="Medium Grid 2 Accent 4" w:semiHidden="0" w:uiPriority="68" w:unhideWhenUsed="0"/>
-    <w:lsdException w:name="Medium Grid 3 Accent 4" w:semiHidden="0" w:uiPriority="69" w:unhideWhenUsed="0"/>
-    <w:lsdException w:name="Dark List Accent 4" w:semiHidden="0" w:uiPriority="70" w:unhideWhenUsed="0"/>
-    <w:lsdException w:name="Colorful Shading Accent 4" w:semiHidden="0" w:uiPriority="71" w:unhideWhenUsed="0"/>
-    <w:lsdException w:name="Colorful List Accent 4" w:semiHidden="0" w:uiPriority="72" w:unhideWhenUsed="0"/>
-    <w:lsdException w:name="Colorful Grid Accent 4" w:semiHidden="0" w:uiPriority="73" w:unhideWhenUsed="0"/>
-    <w:lsdException w:name="Light Shading Accent 5" w:semiHidden="0" w:uiPriority="60" w:unhideWhenUsed="0"/>
-    <w:lsdException w:name="Light List Accent 5" w:semiHidden="0" w:uiPriority="61" w:unhideWhenUsed="0"/>
-    <w:lsdException w:name="Light Grid Accent 5" w:semiHidden="0" w:uiPriority="62" w:unhideWhenUsed="0"/>
-    <w:lsdException w:name="Medium Shading 1 Accent 5" w:semiHidden="0" w:uiPriority="63" w:unhideWhenUsed="0"/>
-    <w:lsdException w:name="Medium Shading 2 Accent 5" w:semiHidden="0" w:uiPriority="64" w:unhideWhenUsed="0"/>
-    <w:lsdException w:name="Medium List 1 Accent 5" w:semiHidden="0" w:uiPriority="65" w:unhideWhenUsed="0"/>
-    <w:lsdException w:name="Medium List 2 Accent 5" w:semiHidden="0" w:uiPriority="66" w:unhideWhenUsed="0"/>
-    <w:lsdException w:name="Medium Grid 1 Accent 5" w:semiHidden="0" w:uiPriority="67" w:unhideWhenUsed="0"/>
-    <w:lsdException w:name="Medium Grid 2 Accent 5" w:semiHidden="0" w:uiPriority="68" w:unhideWhenUsed="0"/>
-    <w:lsdException w:name="Medium Grid 3 Accent 5" w:semiHidden="0" w:uiPriority="69" w:unhideWhenUsed="0"/>
-    <w:lsdException w:name="Dark List Accent 5" w:semiHidden="0" w:uiPriority="70" w:unhideWhenUsed="0"/>
-    <w:lsdException w:name="Colorful Shading Accent 5" w:semiHidden="0" w:uiPriority="71" w:unhideWhenUsed="0"/>
-    <w:lsdException w:name="Colorful List Accent 5" w:semiHidden="0" w:uiPriority="72" w:unhideWhenUsed="0"/>
-    <w:lsdException w:name="Colorful Grid Accent 5" w:semiHidden="0" w:uiPriority="73" w:unhideWhenUsed="0"/>
-    <w:lsdException w:name="Light Shading Accent 6" w:semiHidden="0" w:uiPriority="60" w:unhideWhenUsed="0"/>
-    <w:lsdException w:name="Light List Accent 6" w:semiHidden="0" w:uiPriority="61" w:unhideWhenUsed="0"/>
-    <w:lsdException w:name="Light Grid Accent 6" w:semiHidden="0" w:uiPriority="62" w:unhideWhenUsed="0"/>
-    <w:lsdException w:name="Medium Shading 1 Accent 6" w:semiHidden="0" w:uiPriority="63" w:unhideWhenUsed="0"/>
-    <w:lsdException w:name="Medium Shading 2 Accent 6" w:semiHidden="0" w:uiPriority="64" w:unhideWhenUsed="0"/>
-    <w:lsdException w:name="Medium List 1 Accent 6" w:semiHidden="0" w:uiPriority="65" w:unhideWhenUsed="0"/>
-    <w:lsdException w:name="Medium List 2 Accent 6" w:semiHidden="0" w:uiPriority="66" w:unhideWhenUsed="0"/>
-    <w:lsdException w:name="Medium Grid 1 Accent 6" w:semiHidden="0" w:uiPriority="67" w:unhideWhenUsed="0"/>
-    <w:lsdException w:name="Medium Grid 2 Accent 6" w:semiHidden="0" w:uiPriority="68" w:unhideWhenUsed="0"/>
-    <w:lsdException w:name="Medium Grid 3 Accent 6" w:semiHidden="0" w:uiPriority="69" w:unhideWhenUsed="0"/>
-    <w:lsdException w:name="Dark List Accent 6" w:semiHidden="0" w:uiPriority="70" w:unhideWhenUsed="0"/>
-    <w:lsdException w:name="Colorful Shading Accent 6" w:semiHidden="0" w:uiPriority="71" w:unhideWhenUsed="0"/>
-    <w:lsdException w:name="Colorful List Accent 6" w:semiHidden="0" w:uiPriority="72" w:unhideWhenUsed="0"/>
-    <w:lsdException w:name="Colorful Grid Accent 6" w:semiHidden="0" w:uiPriority="73" w:unhideWhenUsed="0"/>
-    <w:lsdException w:name="Subtle Emphasis" w:semiHidden="0" w:uiPriority="19" w:unhideWhenUsed="0" w:qFormat="1"/>
-    <w:lsdException w:name="Intense Emphasis" w:semiHidden="0" w:uiPriority="21" w:unhideWhenUsed="0" w:qFormat="1"/>
-    <w:lsdException w:name="Subtle Reference" w:semiHidden="0" w:uiPriority="31" w:unhideWhenUsed="0" w:qFormat="1"/>
-    <w:lsdException w:name="Intense Reference" w:semiHidden="0" w:uiPriority="32" w:unhideWhenUsed="0" w:qFormat="1"/>
-    <w:lsdException w:name="Book Title" w:semiHidden="0" w:uiPriority="33" w:unhideWhenUsed="0" w:qFormat="1"/>
-    <w:lsdException w:name="Bibliography" w:uiPriority="37"/>
-    <w:lsdException w:name="TOC Heading" w:uiPriority="39" w:qFormat="1"/>
-  </w:latentStyles>
-  <w:style w:type="paragraph" w:default="1" w:styleId="Normal">
-    <w:name w:val="Normal"/>
-    <w:qFormat/>
-    <w:rsid w:val="00E96757"/>
-  </w:style>
-  <w:style w:type="paragraph" w:styleId="Heading2">
-    <w:name w:val="heading 2"/>
-    <w:basedOn w:val="Normal"/>
-    <w:next w:val="Normal"/>
-    <w:link w:val="Heading2Char"/>
-    <w:qFormat/>
-    <w:rsid w:val="006260E2"/>
-    <w:pPr>
-      <w:keepNext/>
-      <w:tabs>
-        <w:tab w:val="left" w:pos="180"/>
-        <w:tab w:val="left" w:pos="360"/>
-        <w:tab w:val="left" w:pos="720"/>
-      </w:tabs>
-      <w:spacing w:before="240" w:after="120" w:line="240" w:lineRule="auto"/>
-      <w:outlineLvl w:val="1"/>
-    </w:pPr>
-    <w:rPr>
-      <w:rFonts w:ascii="Times" w:eastAsia="Times" w:hAnsi="Times" w:cs="Times New Roman"/>
-      <w:b/>
-      <w:sz w:val="28"/>
-      <w:szCs w:val="20"/>
-      <w:lang w:val="en-US" w:eastAsia="en-GB"/>
-    </w:rPr>
-  </w:style>
-  <w:style w:type="paragraph" w:styleId="Heading3">
-    <w:name w:val="heading 3"/>
-    <w:basedOn w:val="Normal"/>
-    <w:next w:val="Normal"/>
-    <w:link w:val="Heading3Char"/>
-    <w:qFormat/>
-    <w:rsid w:val="006260E2"/>
-    <w:pPr>
-      <w:keepNext/>
-      <w:tabs>
-        <w:tab w:val="left" w:pos="180"/>
-        <w:tab w:val="left" w:pos="360"/>
-        <w:tab w:val="left" w:pos="720"/>
-      </w:tabs>
-      <w:spacing w:before="120" w:after="60" w:line="240" w:lineRule="auto"/>
-      <w:outlineLvl w:val="2"/>
-    </w:pPr>
-    <w:rPr>
-      <w:rFonts w:ascii="Times" w:eastAsia="Times" w:hAnsi="Times" w:cs="Times New Roman"/>
-      <w:b/>
-      <w:sz w:val="24"/>
-      <w:szCs w:val="20"/>
-      <w:lang w:val="en-US" w:eastAsia="en-GB"/>
-    </w:rPr>
-  </w:style>
-  <w:style w:type="character" w:default="1" w:styleId="DefaultParagraphFont">
-    <w:name w:val="Default Paragraph Font"/>
-    <w:uiPriority w:val="1"/>
-    <w:semiHidden/>
-    <w:unhideWhenUsed/>
-  </w:style>
-  <w:style w:type="table" w:default="1" w:styleId="TableNormal">
-    <w:name w:val="Normal Table"/>
-    <w:uiPriority w:val="99"/>
-    <w:semiHidden/>
-    <w:unhideWhenUsed/>
-    <w:tblPr>
-      <w:tblInd w:w="0" w:type="dxa"/>
-      <w:tblCellMar>
-        <w:top w:w="0" w:type="dxa"/>
-        <w:left w:w="108" w:type="dxa"/>
-        <w:bottom w:w="0" w:type="dxa"/>
-        <w:right w:w="108" w:type="dxa"/>
-      </w:tblCellMar>
-    </w:tblPr>
-  </w:style>
-  <w:style w:type="numbering" w:default="1" w:styleId="NoList">
-    <w:name w:val="No List"/>
-    <w:uiPriority w:val="99"/>
-    <w:semiHidden/>
-    <w:unhideWhenUsed/>
-  </w:style>
-  <w:style w:type="character" w:customStyle="1" w:styleId="Heading2Char">
-    <w:name w:val="Heading 2 Char"/>
-    <w:basedOn w:val="DefaultParagraphFont"/>
-    <w:link w:val="Heading2"/>
-    <w:rsid w:val="006260E2"/>
-    <w:rPr>
-      <w:rFonts w:ascii="Times" w:eastAsia="Times" w:hAnsi="Times" w:cs="Times New Roman"/>
-      <w:b/>
-      <w:sz w:val="28"/>
-      <w:szCs w:val="20"/>
-      <w:lang w:val="en-US" w:eastAsia="en-GB"/>
-    </w:rPr>
-  </w:style>
-  <w:style w:type="character" w:customStyle="1" w:styleId="Heading3Char">
-    <w:name w:val="Heading 3 Char"/>
-    <w:basedOn w:val="DefaultParagraphFont"/>
-    <w:link w:val="Heading3"/>
-    <w:rsid w:val="006260E2"/>
-    <w:rPr>
-      <w:rFonts w:ascii="Times" w:eastAsia="Times" w:hAnsi="Times" w:cs="Times New Roman"/>
-      <w:b/>
-      <w:sz w:val="24"/>
-      <w:szCs w:val="20"/>
-      <w:lang w:val="en-US" w:eastAsia="en-GB"/>
-    </w:rPr>
-  </w:style>
-  <w:style w:type="paragraph" w:styleId="BodyText">
-    <w:name w:val="Body Text"/>
-    <w:basedOn w:val="Normal"/>
-    <w:link w:val="BodyTextChar"/>
-    <w:semiHidden/>
-    <w:rsid w:val="006260E2"/>
-    <w:pPr>
-      <w:tabs>
-        <w:tab w:val="left" w:pos="180"/>
-        <w:tab w:val="left" w:pos="360"/>
-        <w:tab w:val="left" w:pos="720"/>
-      </w:tabs>
-      <w:spacing w:after="0" w:line="240" w:lineRule="auto"/>
-    </w:pPr>
-    <w:rPr>
-      <w:rFonts w:ascii="Times" w:eastAsia="Times" w:hAnsi="Times" w:cs="Times New Roman"/>
-      <w:i/>
-      <w:sz w:val="24"/>
-      <w:szCs w:val="20"/>
-      <w:lang w:val="en-US" w:eastAsia="en-GB"/>
-    </w:rPr>
-  </w:style>
-  <w:style w:type="character" w:customStyle="1" w:styleId="BodyTextChar">
-    <w:name w:val="Body Text Char"/>
-    <w:basedOn w:val="DefaultParagraphFont"/>
-    <w:link w:val="BodyText"/>
-    <w:semiHidden/>
-    <w:rsid w:val="006260E2"/>
-    <w:rPr>
-      <w:rFonts w:ascii="Times" w:eastAsia="Times" w:hAnsi="Times" w:cs="Times New Roman"/>
-      <w:i/>
-      <w:sz w:val="24"/>
-      <w:szCs w:val="20"/>
-      <w:lang w:val="en-US" w:eastAsia="en-GB"/>
-    </w:rPr>
-  </w:style>
-  <w:style w:type="paragraph" w:styleId="ListParagraph">
-    <w:name w:val="List Paragraph"/>
-    <w:basedOn w:val="Normal"/>
-    <w:uiPriority w:val="34"/>
-    <w:qFormat/>
-    <w:rsid w:val="00BC6017"/>
-    <w:pPr>
-      <w:ind w:left="720"/>
-      <w:contextualSpacing/>
-    </w:pPr>
-  </w:style>
-  <w:style w:type="table" w:styleId="TableGrid">
-    <w:name w:val="Table Grid"/>
-    <w:basedOn w:val="TableNormal"/>
-    <w:uiPriority w:val="39"/>
-    <w:rsid w:val="00472E2C"/>
-    <w:pPr>
-      <w:spacing w:after="0" w:line="240" w:lineRule="auto"/>
-    </w:pPr>
-    <w:tblPr>
-      <w:tblInd w:w="0" w:type="dxa"/>
-      <w:tblBorders>
-        <w:top w:val="single" w:sz="4" w:space="0" w:color="auto"/>
-        <w:left w:val="single" w:sz="4" w:space="0" w:color="auto"/>
-        <w:bottom w:val="single" w:sz="4" w:space="0" w:color="auto"/>
-        <w:right w:val="single" w:sz="4" w:space="0" w:color="auto"/>
-        <w:insideH w:val="single" w:sz="4" w:space="0" w:color="auto"/>
-        <w:insideV w:val="single" w:sz="4" w:space="0" w:color="auto"/>
-      </w:tblBorders>
-      <w:tblCellMar>
-        <w:top w:w="0" w:type="dxa"/>
-        <w:left w:w="108" w:type="dxa"/>
-        <w:bottom w:w="0" w:type="dxa"/>
-        <w:right w:w="108" w:type="dxa"/>
-      </w:tblCellMar>
-    </w:tblPr>
-  </w:style>
-</w:styles>
-</file>
-
-<file path=word/stylesWithEffects.xml><?xml version="1.0" encoding="utf-8"?>
-<w:styles xmlns:wpc="http://schemas.microsoft.com/office/word/2010/wordprocessingCanvas" xmlns:mc="http://schemas.openxmlformats.org/markup-compatibility/2006" xmlns:o="urn:schemas-microsoft-com:office:office" xmlns:r="http://schemas.openxmlformats.org/officeDocument/2006/relationships" xmlns:m="http://schemas.openxmlformats.org/officeDocument/2006/math" xmlns:v="urn:schemas-microsoft-com:vml" xmlns:wp14="http://schemas.microsoft.com/office/word/2010/wordprocessingDrawing" xmlns:wp="http://schemas.openxmlformats.org/drawingml/2006/wordprocessingDrawing" xmlns:w10="urn:schemas-microsoft-com:office:word" xmlns:w="http://schemas.openxmlformats.org/wordprocessingml/2006/main" xmlns:w14="http://schemas.microsoft.com/office/word/2010/wordml" xmlns:wpg="http://schemas.microsoft.com/office/word/2010/wordprocessingGroup" xmlns:wpi="http://schemas.microsoft.com/office/word/2010/wordprocessingInk" xmlns:wne="http://schemas.microsoft.com/office/word/2006/wordml" xmlns:wps="http://schemas.microsoft.com/office/word/2010/wordprocessingShape" mc:Ignorable="w14 wp14">
-  <w:docDefaults>
-    <w:rPrDefault>
-      <w:rPr>
-        <w:rFonts w:asciiTheme="minorHAnsi" w:eastAsiaTheme="minorHAnsi" w:hAnsiTheme="minorHAnsi" w:cstheme="minorBidi"/>
-        <w:sz w:val="22"/>
-        <w:szCs w:val="22"/>
-        <w:lang w:val="en-GB" w:eastAsia="en-US" w:bidi="ar-SA"/>
-      </w:rPr>
-    </w:rPrDefault>
-    <w:pPrDefault>
-      <w:pPr>
-        <w:spacing w:after="160" w:line="259" w:lineRule="auto"/>
-      </w:pPr>
-    </w:pPrDefault>
-  </w:docDefaults>
-  <w:latentStyles w:defLockedState="0" w:defUIPriority="99" w:defSemiHidden="1" w:defUnhideWhenUsed="1" w:defQFormat="0" w:count="267">
-    <w:lsdException w:name="Normal" w:semiHidden="0" w:uiPriority="0" w:unhideWhenUsed="0" w:qFormat="1"/>
-    <w:lsdException w:name="heading 1" w:semiHidden="0" w:uiPriority="9" w:unhideWhenUsed="0" w:qFormat="1"/>
-    <w:lsdException w:name="heading 2" w:uiPriority="0" w:qFormat="1"/>
-    <w:lsdException w:name="heading 3" w:uiPriority="0" w:qFormat="1"/>
-    <w:lsdException w:name="heading 4" w:uiPriority="9" w:qFormat="1"/>
-    <w:lsdException w:name="heading 5" w:uiPriority="9" w:qFormat="1"/>
-    <w:lsdException w:name="heading 6" w:uiPriority="9" w:qFormat="1"/>
-    <w:lsdException w:name="heading 7" w:uiPriority="9" w:qFormat="1"/>
-    <w:lsdException w:name="heading 8" w:uiPriority="9" w:qFormat="1"/>
-    <w:lsdException w:name="heading 9" w:uiPriority="9" w:qFormat="1"/>
-    <w:lsdException w:name="toc 1" w:uiPriority="39"/>
-    <w:lsdException w:name="toc 2" w:uiPriority="39"/>
-    <w:lsdException w:name="toc 3" w:uiPriority="39"/>
-    <w:lsdException w:name="toc 4" w:uiPriority="39"/>
-    <w:lsdException w:name="toc 5" w:uiPriority="39"/>
-    <w:lsdException w:name="toc 6" w:uiPriority="39"/>
-    <w:lsdException w:name="toc 7" w:uiPriority="39"/>
-    <w:lsdException w:name="toc 8" w:uiPriority="39"/>
-    <w:lsdException w:name="toc 9" w:uiPriority="39"/>
-    <w:lsdException w:name="caption" w:uiPriority="35" w:qFormat="1"/>
-    <w:lsdException w:name="Title" w:semiHidden="0" w:uiPriority="10" w:unhideWhenUsed="0" w:qFormat="1"/>
-    <w:lsdException w:name="Default Paragraph Font" w:uiPriority="1"/>
-    <w:lsdException w:name="Body Text" w:uiPriority="0"/>
-    <w:lsdException w:name="Subtitle" w:semiHidden="0" w:uiPriority="11" w:unhideWhenUsed="0" w:qFormat="1"/>
-    <w:lsdException w:name="Strong" w:semiHidden="0" w:uiPriority="22" w:unhideWhenUsed="0" w:qFormat="1"/>
-    <w:lsdException w:name="Emphasis" w:semiHidden="0" w:uiPriority="20" w:unhideWhenUsed="0" w:qFormat="1"/>
-    <w:lsdException w:name="Table Grid" w:semiHidden="0" w:uiPriority="39" w:unhideWhenUsed="0"/>
-    <w:lsdException w:name="Placeholder Text" w:unhideWhenUsed="0"/>
-    <w:lsdException w:name="No Spacing" w:semiHidden="0" w:uiPriority="1" w:unhideWhenUsed="0" w:qFormat="1"/>
-    <w:lsdException w:name="Light Shading" w:semiHidden="0" w:uiPriority="60" w:unhideWhenUsed="0"/>
-    <w:lsdException w:name="Light List" w:semiHidden="0" w:uiPriority="61" w:unhideWhenUsed="0"/>
-    <w:lsdException w:name="Light Grid" w:semiHidden="0" w:uiPriority="62" w:unhideWhenUsed="0"/>
-    <w:lsdException w:name="Medium Shading 1" w:semiHidden="0" w:uiPriority="63" w:unhideWhenUsed="0"/>
-    <w:lsdException w:name="Medium Shading 2" w:semiHidden="0" w:uiPriority="64" w:unhideWhenUsed="0"/>
-    <w:lsdException w:name="Medium List 1" w:semiHidden="0" w:uiPriority="65" w:unhideWhenUsed="0"/>
-    <w:lsdException w:name="Medium List 2" w:semiHidden="0" w:uiPriority="66" w:unhideWhenUsed="0"/>
-    <w:lsdException w:name="Medium Grid 1" w:semiHidden="0" w:uiPriority="67" w:unhideWhenUsed="0"/>
-    <w:lsdException w:name="Medium Grid 2" w:semiHidden="0" w:uiPriority="68" w:unhideWhenUsed="0"/>
-    <w:lsdException w:name="Medium Grid 3" w:semiHidden="0" w:uiPriority="69" w:unhideWhenUsed="0"/>
-    <w:lsdException w:name="Dark List" w:semiHidden="0" w:uiPriority="70" w:unhideWhenUsed="0"/>
-    <w:lsdException w:name="Colorful Shading" w:semiHidden="0" w:uiPriority="71" w:unhideWhenUsed="0"/>
-    <w:lsdException w:name="Colorful List" w:semiHidden="0" w:uiPriority="72" w:unhideWhenUsed="0"/>
-    <w:lsdException w:name="Colorful Grid" w:semiHidden="0" w:uiPriority="73" w:unhideWhenUsed="0"/>
-    <w:lsdException w:name="Light Shading Accent 1" w:semiHidden="0" w:uiPriority="60" w:unhideWhenUsed="0"/>
-    <w:lsdException w:name="Light List Accent 1" w:semiHidden="0" w:uiPriority="61" w:unhideWhenUsed="0"/>
-    <w:lsdException w:name="Light Grid Accent 1" w:semiHidden="0" w:uiPriority="62" w:unhideWhenUsed="0"/>
-    <w:lsdException w:name="Medium Shading 1 Accent 1" w:semiHidden="0" w:uiPriority="63" w:unhideWhenUsed="0"/>
-    <w:lsdException w:name="Medium Shading 2 Accent 1" w:semiHidden="0" w:uiPriority="64" w:unhideWhenUsed="0"/>
-    <w:lsdException w:name="Medium List 1 Accent 1" w:semiHidden="0" w:uiPriority="65" w:unhideWhenUsed="0"/>
-    <w:lsdException w:name="Revision" w:unhideWhenUsed="0"/>
-    <w:lsdException w:name="List Paragraph" w:semiHidden="0" w:uiPriority="34" w:unhideWhenUsed="0" w:qFormat="1"/>
-    <w:lsdException w:name="Quote" w:semiHidden="0" w:uiPriority="29" w:unhideWhenUsed="0" w:qFormat="1"/>
-    <w:lsdException w:name="Intense Quote" w:semiHidden="0" w:uiPriority="30" w:unhideWhenUsed="0" w:qFormat="1"/>
-    <w:lsdException w:name="Medium List 2 Accent 1" w:semiHidden="0" w:uiPriority="66" w:unhideWhenUsed="0"/>
-    <w:lsdException w:name="Medium Grid 1 Accent 1" w:semiHidden="0" w:uiPriority="67" w:unhideWhenUsed="0"/>
-    <w:lsdException w:name="Medium Grid 2 Accent 1" w:semiHidden="0" w:uiPriority="68" w:unhideWhenUsed="0"/>
-    <w:lsdException w:name="Medium Grid 3 Accent 1" w:semiHidden="0" w:uiPriority="69" w:unhideWhenUsed="0"/>
-    <w:lsdException w:name="Dark List Accent 1" w:semiHidden="0" w:uiPriority="70" w:unhideWhenUsed="0"/>
-    <w:lsdException w:name="Colorful Shading Accent 1" w:semiHidden="0" w:uiPriority="71" w:unhideWhenUsed="0"/>
-    <w:lsdException w:name="Colorful List Accent 1" w:semiHidden="0" w:uiPriority="72" w:unhideWhenUsed="0"/>
-    <w:lsdException w:name="Colorful Grid Accent 1" w:semiHidden="0" w:uiPriority="73" w:unhideWhenUsed="0"/>
-    <w:lsdException w:name="Light Shading Accent 2" w:semiHidden="0" w:uiPriority="60" w:unhideWhenUsed="0"/>
-    <w:lsdException w:name="Light List Accent 2" w:semiHidden="0" w:uiPriority="61" w:unhideWhenUsed="0"/>
-    <w:lsdException w:name="Light Grid Accent 2" w:semiHidden="0" w:uiPriority="62" w:unhideWhenUsed="0"/>
-    <w:lsdException w:name="Medium Shading 1 Accent 2" w:semiHidden="0" w:uiPriority="63" w:unhideWhenUsed="0"/>
-    <w:lsdException w:name="Medium Shading 2 Accent 2" w:semiHidden="0" w:uiPriority="64" w:unhideWhenUsed="0"/>
-    <w:lsdException w:name="Medium List 1 Accent 2" w:semiHidden="0" w:uiPriority="65" w:unhideWhenUsed="0"/>
-    <w:lsdException w:name="Medium List 2 Accent 2" w:semiHidden="0" w:uiPriority="66" w:unhideWhenUsed="0"/>
-    <w:lsdException w:name="Medium Grid 1 Accent 2" w:semiHidden="0" w:uiPriority="67" w:unhideWhenUsed="0"/>
-    <w:lsdException w:name="Medium Grid 2 Accent 2" w:semiHidden="0" w:uiPriority="68" w:unhideWhenUsed="0"/>
-    <w:lsdException w:name="Medium Grid 3 Accent 2" w:semiHidden="0" w:uiPriority="69" w:unhideWhenUsed="0"/>
-    <w:lsdException w:name="Dark List Accent 2" w:semiHidden="0" w:uiPriority="70" w:unhideWhenUsed="0"/>
-    <w:lsdException w:name="Colorful Shading Accent 2" w:semiHidden="0" w:uiPriority="71" w:unhideWhenUsed="0"/>
-    <w:lsdException w:name="Colorful List Accent 2" w:semiHidden="0" w:uiPriority="72" w:unhideWhenUsed="0"/>
-    <w:lsdException w:name="Colorful Grid Accent 2" w:semiHidden="0" w:uiPriority="73" w:unhideWhenUsed="0"/>
-    <w:lsdException w:name="Light Shading Accent 3" w:semiHidden="0" w:uiPriority="60" w:unhideWhenUsed="0"/>
-    <w:lsdException w:name="Light List Accent 3" w:semiHidden="0" w:uiPriority="61" w:unhideWhenUsed="0"/>
-    <w:lsdException w:name="Light Grid Accent 3" w:semiHidden="0" w:uiPriority="62" w:unhideWhenUsed="0"/>
-    <w:lsdException w:name="Medium Shading 1 Accent 3" w:semiHidden="0" w:uiPriority="63" w:unhideWhenUsed="0"/>
-    <w:lsdException w:name="Medium Shading 2 Accent 3" w:semiHidden="0" w:uiPriority="64" w:unhideWhenUsed="0"/>
-    <w:lsdException w:name="Medium List 1 Accent 3" w:semiHidden="0" w:uiPriority="65" w:unhideWhenUsed="0"/>
-    <w:lsdException w:name="Medium List 2 Accent 3" w:semiHidden="0" w:uiPriority="66" w:unhideWhenUsed="0"/>
-    <w:lsdException w:name="Medium Grid 1 Accent 3" w:semiHidden="0" w:uiPriority="67" w:unhideWhenUsed="0"/>
-    <w:lsdException w:name="Medium Grid 2 Accent 3" w:semiHidden="0" w:uiPriority="68" w:unhideWhenUsed="0"/>
-    <w:lsdException w:name="Medium Grid 3 Accent 3" w:semiHidden="0" w:uiPriority="69" w:unhideWhenUsed="0"/>
-    <w:lsdException w:name="Dark List Accent 3" w:semiHidden="0" w:uiPriority="70" w:unhideWhenUsed="0"/>
-    <w:lsdException w:name="Colorful Shading Accent 3" w:semiHidden="0" w:uiPriority="71" w:unhideWhenUsed="0"/>
-    <w:lsdException w:name="Colorful List Accent 3" w:semiHidden="0" w:uiPriority="72" w:unhideWhenUsed="0"/>
-    <w:lsdException w:name="Colorful Grid Accent 3" w:semiHidden="0" w:uiPriority="73" w:unhideWhenUsed="0"/>
-    <w:lsdException w:name="Light Shading Accent 4" w:semiHidden="0" w:uiPriority="60" w:unhideWhenUsed="0"/>
-    <w:lsdException w:name="Light List Accent 4" w:semiHidden="0" w:uiPriority="61" w:unhideWhenUsed="0"/>
-    <w:lsdException w:name="Light Grid Accent 4" w:semiHidden="0" w:uiPriority="62" w:unhideWhenUsed="0"/>
-    <w:lsdException w:name="Medium Shading 1 Accent 4" w:semiHidden="0" w:uiPriority="63" w:unhideWhenUsed="0"/>
-    <w:lsdException w:name="Medium Shading 2 Accent 4" w:semiHidden="0" w:uiPriority="64" w:unhideWhenUsed="0"/>
-    <w:lsdException w:name="Medium List 1 Accent 4" w:semiHidden="0" w:uiPriority="65" w:unhideWhenUsed="0"/>
-    <w:lsdException w:name="Medium List 2 Accent 4" w:semiHidden="0" w:uiPriority="66" w:unhideWhenUsed="0"/>
-    <w:lsdException w:name="Medium Grid 1 Accent 4" w:semiHidden="0" w:uiPriority="67" w:unhideWhenUsed="0"/>
-    <w:lsdException w:name="Medium Grid 2 Accent 4" w:semiHidden="0" w:uiPriority="68" w:unhideWhenUsed="0"/>
-    <w:lsdException w:name="Medium Grid 3 Accent 4" w:semiHidden="0" w:uiPriority="69" w:unhideWhenUsed="0"/>
-    <w:lsdException w:name="Dark List Accent 4" w:semiHidden="0" w:uiPriority="70" w:unhideWhenUsed="0"/>
-    <w:lsdException w:name="Colorful Shading Accent 4" w:semiHidden="0" w:uiPriority="71" w:unhideWhenUsed="0"/>
-    <w:lsdException w:name="Colorful List Accent 4" w:semiHidden="0" w:uiPriority="72" w:unhideWhenUsed="0"/>
-    <w:lsdException w:name="Colorful Grid Accent 4" w:semiHidden="0" w:uiPriority="73" w:unhideWhenUsed="0"/>
-    <w:lsdException w:name="Light Shading Accent 5" w:semiHidden="0" w:uiPriority="60" w:unhideWhenUsed="0"/>
-    <w:lsdException w:name="Light List Accent 5" w:semiHidden="0" w:uiPriority="61" w:unhideWhenUsed="0"/>
-    <w:lsdException w:name="Light Grid Accent 5" w:semiHidden="0" w:uiPriority="62" w:unhideWhenUsed="0"/>
-    <w:lsdException w:name="Medium Shading 1 Accent 5" w:semiHidden="0" w:uiPriority="63" w:unhideWhenUsed="0"/>
-    <w:lsdException w:name="Medium Shading 2 Accent 5" w:semiHidden="0" w:uiPriority="64" w:unhideWhenUsed="0"/>
-    <w:lsdException w:name="Medium List 1 Accent 5" w:semiHidden="0" w:uiPriority="65" w:unhideWhenUsed="0"/>
-    <w:lsdException w:name="Medium List 2 Accent 5" w:semiHidden="0" w:uiPriority="66" w:unhideWhenUsed="0"/>
-    <w:lsdException w:name="Medium Grid 1 Accent 5" w:semiHidden="0" w:uiPriority="67" w:unhideWhenUsed="0"/>
-    <w:lsdException w:name="Medium Grid 2 Accent 5" w:semiHidden="0" w:uiPriority="68" w:unhideWhenUsed="0"/>
-    <w:lsdException w:name="Medium Grid 3 Accent 5" w:semiHidden="0" w:uiPriority="69" w:unhideWhenUsed="0"/>
-    <w:lsdException w:name="Dark List Accent 5" w:semiHidden="0" w:uiPriority="70" w:unhideWhenUsed="0"/>
-    <w:lsdException w:name="Colorful Shading Accent 5" w:semiHidden="0" w:uiPriority="71" w:unhideWhenUsed="0"/>
-    <w:lsdException w:name="Colorful List Accent 5" w:semiHidden="0" w:uiPriority="72" w:unhideWhenUsed="0"/>
-    <w:lsdException w:name="Colorful Grid Accent 5" w:semiHidden="0" w:uiPriority="73" w:unhideWhenUsed="0"/>
-    <w:lsdException w:name="Light Shading Accent 6" w:semiHidden="0" w:uiPriority="60" w:unhideWhenUsed="0"/>
-    <w:lsdException w:name="Light List Accent 6" w:semiHidden="0" w:uiPriority="61" w:unhideWhenUsed="0"/>
-    <w:lsdException w:name="Light Grid Accent 6" w:semiHidden="0" w:uiPriority="62" w:unhideWhenUsed="0"/>
-    <w:lsdException w:name="Medium Shading 1 Accent 6" w:semiHidden="0" w:uiPriority="63" w:unhideWhenUsed="0"/>
-    <w:lsdException w:name="Medium Shading 2 Accent 6" w:semiHidden="0" w:uiPriority="64" w:unhideWhenUsed="0"/>
-    <w:lsdException w:name="Medium List 1 Accent 6" w:semiHidden="0" w:uiPriority="65" w:unhideWhenUsed="0"/>
-    <w:lsdException w:name="Medium List 2 Accent 6" w:semiHidden="0" w:uiPriority="66" w:unhideWhenUsed="0"/>
-    <w:lsdException w:name="Medium Grid 1 Accent 6" w:semiHidden="0" w:uiPriority="67" w:unhideWhenUsed="0"/>
-    <w:lsdException w:name="Medium Grid 2 Accent 6" w:semiHidden="0" w:uiPriority="68" w:unhideWhenUsed="0"/>
-    <w:lsdException w:name="Medium Grid 3 Accent 6" w:semiHidden="0" w:uiPriority="69" w:unhideWhenUsed="0"/>
-    <w:lsdException w:name="Dark List Accent 6" w:semiHidden="0" w:uiPriority="70" w:unhideWhenUsed="0"/>
-    <w:lsdException w:name="Colorful Shading Accent 6" w:semiHidden="0" w:uiPriority="71" w:unhideWhenUsed="0"/>
-    <w:lsdException w:name="Colorful List Accent 6" w:semiHidden="0" w:uiPriority="72" w:unhideWhenUsed="0"/>
-    <w:lsdException w:name="Colorful Grid Accent 6" w:semiHidden="0" w:uiPriority="73" w:unhideWhenUsed="0"/>
-    <w:lsdException w:name="Subtle Emphasis" w:semiHidden="0" w:uiPriority="19" w:unhideWhenUsed="0" w:qFormat="1"/>
-    <w:lsdException w:name="Intense Emphasis" w:semiHidden="0" w:uiPriority="21" w:unhideWhenUsed="0" w:qFormat="1"/>
-    <w:lsdException w:name="Subtle Reference" w:semiHidden="0" w:uiPriority="31" w:unhideWhenUsed="0" w:qFormat="1"/>
-    <w:lsdException w:name="Intense Reference" w:semiHidden="0" w:uiPriority="32" w:unhideWhenUsed="0" w:qFormat="1"/>
-    <w:lsdException w:name="Book Title" w:semiHidden="0" w:uiPriority="33" w:unhideWhenUsed="0" w:qFormat="1"/>
-    <w:lsdException w:name="Bibliography" w:uiPriority="37"/>
-    <w:lsdException w:name="TOC Heading" w:uiPriority="39" w:qFormat="1"/>
+  <w:latentStyles w:defLockedState="0" w:defUIPriority="99" w:defSemiHidden="0" w:defUnhideWhenUsed="0" w:defQFormat="0" w:count="371">
+    <w:lsdException w:name="Normal" w:uiPriority="0" w:qFormat="1"/>
+    <w:lsdException w:name="heading 1" w:uiPriority="9" w:qFormat="1"/>
+    <w:lsdException w:name="heading 2" w:semiHidden="1" w:uiPriority="0" w:unhideWhenUsed="1" w:qFormat="1"/>
+    <w:lsdException w:name="heading 3" w:semiHidden="1" w:uiPriority="0" w:unhideWhenUsed="1" w:qFormat="1"/>
+    <w:lsdException w:name="heading 4" w:semiHidden="1" w:uiPriority="9" w:unhideWhenUsed="1" w:qFormat="1"/>
+    <w:lsdException w:name="heading 5" w:semiHidden="1" w:uiPriority="9" w:unhideWhenUsed="1" w:qFormat="1"/>
+    <w:lsdException w:name="heading 6" w:semiHidden="1" w:uiPriority="9" w:unhideWhenUsed="1" w:qFormat="1"/>
+    <w:lsdException w:name="heading 7" w:semiHidden="1" w:uiPriority="9" w:unhideWhenUsed="1" w:qFormat="1"/>
+    <w:lsdException w:name="heading 8" w:semiHidden="1" w:uiPriority="9" w:unhideWhenUsed="1" w:qFormat="1"/>
+    <w:lsdException w:name="heading 9" w:semiHidden="1" w:uiPriority="9" w:unhideWhenUsed="1" w:qFormat="1"/>
+    <w:lsdException w:name="index 1" w:semiHidden="1" w:unhideWhenUsed="1"/>
+    <w:lsdException w:name="index 2" w:semiHidden="1" w:unhideWhenUsed="1"/>
+    <w:lsdException w:name="index 3" w:semiHidden="1" w:unhideWhenUsed="1"/>
+    <w:lsdException w:name="index 4" w:semiHidden="1" w:unhideWhenUsed="1"/>
+    <w:lsdException w:name="index 5" w:semiHidden="1" w:unhideWhenUsed="1"/>
+    <w:lsdException w:name="index 6" w:semiHidden="1" w:unhideWhenUsed="1"/>
+    <w:lsdException w:name="index 7" w:semiHidden="1" w:unhideWhenUsed="1"/>
+    <w:lsdException w:name="index 8" w:semiHidden="1" w:unhideWhenUsed="1"/>
+    <w:lsdException w:name="index 9" w:semiHidden="1" w:unhideWhenUsed="1"/>
+    <w:lsdException w:name="toc 1" w:semiHidden="1" w:uiPriority="39" w:unhideWhenUsed="1"/>
+    <w:lsdException w:name="toc 2" w:semiHidden="1" w:uiPriority="39" w:unhideWhenUsed="1"/>
+    <w:lsdException w:name="toc 3" w:semiHidden="1" w:uiPriority="39" w:unhideWhenUsed="1"/>
+    <w:lsdException w:name="toc 4" w:semiHidden="1" w:uiPriority="39" w:unhideWhenUsed="1"/>
+    <w:lsdException w:name="toc 5" w:semiHidden="1" w:uiPriority="39" w:unhideWhenUsed="1"/>
+    <w:lsdException w:name="toc 6" w:semiHidden="1" w:uiPriority="39" w:unhideWhenUsed="1"/>
+    <w:lsdException w:name="toc 7" w:semiHidden="1" w:uiPriority="39" w:unhideWhenUsed="1"/>
+    <w:lsdException w:name="toc 8" w:semiHidden="1" w:uiPriority="39" w:unhideWhenUsed="1"/>
+    <w:lsdException w:name="toc 9" w:semiHidden="1" w:uiPriority="39" w:unhideWhenUsed="1"/>
+    <w:lsdException w:name="Normal Indent" w:semiHidden="1" w:unhideWhenUsed="1"/>
+    <w:lsdException w:name="footnote text" w:semiHidden="1" w:unhideWhenUsed="1"/>
+    <w:lsdException w:name="annotation text" w:semiHidden="1" w:unhideWhenUsed="1"/>
+    <w:lsdException w:name="header" w:semiHidden="1" w:unhideWhenUsed="1"/>
+    <w:lsdException w:name="footer" w:semiHidden="1" w:unhideWhenUsed="1"/>
+    <w:lsdException w:name="index heading" w:semiHidden="1" w:unhideWhenUsed="1"/>
+    <w:lsdException w:name="caption" w:semiHidden="1" w:uiPriority="35" w:unhideWhenUsed="1" w:qFormat="1"/>
+    <w:lsdException w:name="table of figures" w:semiHidden="1" w:unhideWhenUsed="1"/>
+    <w:lsdException w:name="envelope address" w:semiHidden="1" w:unhideWhenUsed="1"/>
+    <w:lsdException w:name="envelope return" w:semiHidden="1" w:unhideWhenUsed="1"/>
+    <w:lsdException w:name="footnote reference" w:semiHidden="1" w:unhideWhenUsed="1"/>
+    <w:lsdException w:name="annotation reference" w:semiHidden="1" w:unhideWhenUsed="1"/>
+    <w:lsdException w:name="line number" w:semiHidden="1" w:unhideWhenUsed="1"/>
+    <w:lsdException w:name="page number" w:semiHidden="1" w:unhideWhenUsed="1"/>
+    <w:lsdException w:name="endnote reference" w:semiHidden="1" w:unhideWhenUsed="1"/>
+    <w:lsdException w:name="endnote text" w:semiHidden="1" w:unhideWhenUsed="1"/>
+    <w:lsdException w:name="table of authorities" w:semiHidden="1" w:unhideWhenUsed="1"/>
+    <w:lsdException w:name="macro" w:semiHidden="1" w:unhideWhenUsed="1"/>
+    <w:lsdException w:name="toa heading" w:semiHidden="1" w:unhideWhenUsed="1"/>
+    <w:lsdException w:name="List" w:semiHidden="1" w:unhideWhenUsed="1"/>
+    <w:lsdException w:name="List Bullet" w:semiHidden="1" w:unhideWhenUsed="1"/>
+    <w:lsdException w:name="List Number" w:semiHidden="1" w:unhideWhenUsed="1"/>
+    <w:lsdException w:name="List 2" w:semiHidden="1" w:unhideWhenUsed="1"/>
+    <w:lsdException w:name="List 3" w:semiHidden="1" w:unhideWhenUsed="1"/>
+    <w:lsdException w:name="List 4" w:semiHidden="1" w:unhideWhenUsed="1"/>
+    <w:lsdException w:name="List 5" w:semiHidden="1" w:unhideWhenUsed="1"/>
+    <w:lsdException w:name="List Bullet 2" w:semiHidden="1" w:unhideWhenUsed="1"/>
+    <w:lsdException w:name="List Bullet 3" w:semiHidden="1" w:unhideWhenUsed="1"/>
+    <w:lsdException w:name="List Bullet 4" w:semiHidden="1" w:unhideWhenUsed="1"/>
+    <w:lsdException w:name="List Bullet 5" w:semiHidden="1" w:unhideWhenUsed="1"/>
+    <w:lsdException w:name="List Number 2" w:semiHidden="1" w:unhideWhenUsed="1"/>
+    <w:lsdException w:name="List Number 3" w:semiHidden="1" w:unhideWhenUsed="1"/>
+    <w:lsdException w:name="List Number 4" w:semiHidden="1" w:unhideWhenUsed="1"/>
+    <w:lsdException w:name="List Number 5" w:semiHidden="1" w:unhideWhenUsed="1"/>
+    <w:lsdException w:name="Title" w:uiPriority="10" w:qFormat="1"/>
+    <w:lsdException w:name="Closing" w:semiHidden="1" w:unhideWhenUsed="1"/>
+    <w:lsdException w:name="Signature" w:semiHidden="1" w:unhideWhenUsed="1"/>
+    <w:lsdException w:name="Default Paragraph Font" w:semiHidden="1" w:uiPriority="1" w:unhideWhenUsed="1"/>
+    <w:lsdException w:name="Body Text" w:semiHidden="1" w:uiPriority="0" w:unhideWhenUsed="1"/>
+    <w:lsdException w:name="Body Text Indent" w:semiHidden="1" w:unhideWhenUsed="1"/>
+    <w:lsdException w:name="List Continue" w:semiHidden="1" w:unhideWhenUsed="1"/>
+    <w:lsdException w:name="List Continue 2" w:semiHidden="1" w:unhideWhenUsed="1"/>
+    <w:lsdException w:name="List Continue 3" w:semiHidden="1" w:unhideWhenUsed="1"/>
+    <w:lsdException w:name="List Continue 4" w:semiHidden="1" w:unhideWhenUsed="1"/>
+    <w:lsdException w:name="List Continue 5" w:semiHidden="1" w:unhideWhenUsed="1"/>
+    <w:lsdException w:name="Message Header" w:semiHidden="1" w:unhideWhenUsed="1"/>
+    <w:lsdException w:name="Subtitle" w:uiPriority="11" w:qFormat="1"/>
+    <w:lsdException w:name="Salutation" w:semiHidden="1" w:unhideWhenUsed="1"/>
+    <w:lsdException w:name="Date" w:semiHidden="1" w:unhideWhenUsed="1"/>
+    <w:lsdException w:name="Body Text First Indent" w:semiHidden="1" w:unhideWhenUsed="1"/>
+    <w:lsdException w:name="Body Text First Indent 2" w:semiHidden="1" w:unhideWhenUsed="1"/>
+    <w:lsdException w:name="Note Heading" w:semiHidden="1" w:unhideWhenUsed="1"/>
+    <w:lsdException w:name="Body Text 2" w:semiHidden="1" w:unhideWhenUsed="1"/>
+    <w:lsdException w:name="Body Text 3" w:semiHidden="1" w:unhideWhenUsed="1"/>
+    <w:lsdException w:name="Body Text Indent 2" w:semiHidden="1" w:unhideWhenUsed="1"/>
+    <w:lsdException w:name="Body Text Indent 3" w:semiHidden="1" w:unhideWhenUsed="1"/>
+    <w:lsdException w:name="Block Text" w:semiHidden="1" w:unhideWhenUsed="1"/>
+    <w:lsdException w:name="Hyperlink" w:semiHidden="1" w:unhideWhenUsed="1"/>
+    <w:lsdException w:name="FollowedHyperlink" w:semiHidden="1" w:unhideWhenUsed="1"/>
+    <w:lsdException w:name="Strong" w:uiPriority="22" w:qFormat="1"/>
+    <w:lsdException w:name="Emphasis" w:uiPriority="20" w:qFormat="1"/>
+    <w:lsdException w:name="Document Map" w:semiHidden="1" w:unhideWhenUsed="1"/>
+    <w:lsdException w:name="Plain Text" w:semiHidden="1" w:unhideWhenUsed="1"/>
+    <w:lsdException w:name="E-mail Signature" w:semiHidden="1" w:unhideWhenUsed="1"/>
+    <w:lsdException w:name="HTML Top of Form" w:semiHidden="1" w:unhideWhenUsed="1"/>
+    <w:lsdException w:name="HTML Bottom of Form" w:semiHidden="1" w:unhideWhenUsed="1"/>
+    <w:lsdException w:name="Normal (Web)" w:semiHidden="1" w:unhideWhenUsed="1"/>
+    <w:lsdException w:name="HTML Acronym" w:semiHidden="1" w:unhideWhenUsed="1"/>
+    <w:lsdException w:name="HTML Address" w:semiHidden="1" w:unhideWhenUsed="1"/>
+    <w:lsdException w:name="HTML Cite" w:semiHidden="1" w:unhideWhenUsed="1"/>
+    <w:lsdException w:name="HTML Code" w:semiHidden="1" w:unhideWhenUsed="1"/>
+    <w:lsdException w:name="HTML Definition" w:semiHidden="1" w:unhideWhenUsed="1"/>
+    <w:lsdException w:name="HTML Keyboard" w:semiHidden="1" w:unhideWhenUsed="1"/>
+    <w:lsdException w:name="HTML Preformatted" w:semiHidden="1" w:unhideWhenUsed="1"/>
+    <w:lsdException w:name="HTML Sample" w:semiHidden="1" w:unhideWhenUsed="1"/>
+    <w:lsdException w:name="HTML Typewriter" w:semiHidden="1" w:unhideWhenUsed="1"/>
+    <w:lsdException w:name="HTML Variable" w:semiHidden="1" w:unhideWhenUsed="1"/>
+    <w:lsdException w:name="Normal Table" w:semiHidden="1" w:unhideWhenUsed="1"/>
+    <w:lsdException w:name="annotation subject" w:semiHidden="1" w:unhideWhenUsed="1"/>
+    <w:lsdException w:name="No List" w:semiHidden="1" w:unhideWhenUsed="1"/>
+    <w:lsdException w:name="Outline List 1" w:semiHidden="1" w:unhideWhenUsed="1"/>
+    <w:lsdException w:name="Outline List 2" w:semiHidden="1" w:unhideWhenUsed="1"/>
+    <w:lsdException w:name="Outline List 3" w:semiHidden="1" w:unhideWhenUsed="1"/>
+    <w:lsdException w:name="Table Simple 1" w:semiHidden="1" w:unhideWhenUsed="1"/>
+    <w:lsdException w:name="Table Simple 2" w:semiHidden="1" w:unhideWhenUsed="1"/>
+    <w:lsdException w:name="Table Simple 3" w:semiHidden="1" w:unhideWhenUsed="1"/>
+    <w:lsdException w:name="Table Classic 1" w:semiHidden="1" w:unhideWhenUsed="1"/>
+    <w:lsdException w:name="Table Classic 2" w:semiHidden="1" w:unhideWhenUsed="1"/>
+    <w:lsdException w:name="Table Classic 3" w:semiHidden="1" w:unhideWhenUsed="1"/>
+    <w:lsdException w:name="Table Classic 4" w:semiHidden="1" w:unhideWhenUsed="1"/>
+    <w:lsdException w:name="Table Colorful 1" w:semiHidden="1" w:unhideWhenUsed="1"/>
+    <w:lsdException w:name="Table Colorful 2" w:semiHidden="1" w:unhideWhenUsed="1"/>
+    <w:lsdException w:name="Table Colorful 3" w:semiHidden="1" w:unhideWhenUsed="1"/>
+    <w:lsdException w:name="Table Columns 1" w:semiHidden="1" w:unhideWhenUsed="1"/>
+    <w:lsdException w:name="Table Columns 2" w:semiHidden="1" w:unhideWhenUsed="1"/>
+    <w:lsdException w:name="Table Columns 3" w:semiHidden="1" w:unhideWhenUsed="1"/>
+    <w:lsdException w:name="Table Columns 4" w:semiHidden="1" w:unhideWhenUsed="1"/>
+    <w:lsdException w:name="Table Columns 5" w:semiHidden="1" w:unhideWhenUsed="1"/>
+    <w:lsdException w:name="Table Grid 1" w:semiHidden="1" w:unhideWhenUsed="1"/>
+    <w:lsdException w:name="Table Grid 2" w:semiHidden="1" w:unhideWhenUsed="1"/>
+    <w:lsdException w:name="Table Grid 3" w:semiHidden="1" w:unhideWhenUsed="1"/>
+    <w:lsdException w:name="Table Grid 4" w:semiHidden="1" w:unhideWhenUsed="1"/>
+    <w:lsdException w:name="Table Grid 5" w:semiHidden="1" w:unhideWhenUsed="1"/>
+    <w:lsdException w:name="Table Grid 6" w:semiHidden="1" w:unhideWhenUsed="1"/>
+    <w:lsdException w:name="Table Grid 7" w:semiHidden="1" w:unhideWhenUsed="1"/>
+    <w:lsdException w:name="Table Grid 8" w:semiHidden="1" w:unhideWhenUsed="1"/>
+    <w:lsdException w:name="Table List 1" w:semiHidden="1" w:unhideWhenUsed="1"/>
+    <w:lsdException w:name="Table List 2" w:semiHidden="1" w:unhideWhenUsed="1"/>
+    <w:lsdException w:name="Table List 3" w:semiHidden="1" w:unhideWhenUsed="1"/>
+    <w:lsdException w:name="Table List 4" w:semiHidden="1" w:unhideWhenUsed="1"/>
+    <w:lsdException w:name="Table List 5" w:semiHidden="1" w:unhideWhenUsed="1"/>
+    <w:lsdException w:name="Table List 6" w:semiHidden="1" w:unhideWhenUsed="1"/>
+    <w:lsdException w:name="Table List 7" w:semiHidden="1" w:unhideWhenUsed="1"/>
+    <w:lsdException w:name="Table List 8" w:semiHidden="1" w:unhideWhenUsed="1"/>
+    <w:lsdException w:name="Table 3D effects 1" w:semiHidden="1" w:unhideWhenUsed="1"/>
+    <w:lsdException w:name="Table 3D effects 2" w:semiHidden="1" w:unhideWhenUsed="1"/>
+    <w:lsdException w:name="Table 3D effects 3" w:semiHidden="1" w:unhideWhenUsed="1"/>
+    <w:lsdException w:name="Table Contemporary" w:semiHidden="1" w:unhideWhenUsed="1"/>
+    <w:lsdException w:name="Table Elegant" w:semiHidden="1" w:unhideWhenUsed="1"/>
+    <w:lsdException w:name="Table Professional" w:semiHidden="1" w:unhideWhenUsed="1"/>
+    <w:lsdException w:name="Table Subtle 1" w:semiHidden="1" w:unhideWhenUsed="1"/>
+    <w:lsdException w:name="Table Subtle 2" w:semiHidden="1" w:unhideWhenUsed="1"/>
+    <w:lsdException w:name="Table Web 1" w:semiHidden="1" w:unhideWhenUsed="1"/>
+    <w:lsdException w:name="Table Web 2" w:semiHidden="1" w:unhideWhenUsed="1"/>
+    <w:lsdException w:name="Table Web 3" w:semiHidden="1" w:unhideWhenUsed="1"/>
+    <w:lsdException w:name="Balloon Text" w:semiHidden="1" w:unhideWhenUsed="1"/>
+    <w:lsdException w:name="Table Grid" w:uiPriority="39"/>
+    <w:lsdException w:name="Table Theme" w:semiHidden="1" w:unhideWhenUsed="1"/>
+    <w:lsdException w:name="Placeholder Text" w:semiHidden="1"/>
+    <w:lsdException w:name="No Spacing" w:uiPriority="1" w:qFormat="1"/>
+    <w:lsdException w:name="Light Shading" w:uiPriority="60"/>
+    <w:lsdException w:name="Light List" w:uiPriority="61"/>
+    <w:lsdException w:name="Light Grid" w:uiPriority="62"/>
+    <w:lsdException w:name="Medium Shading 1" w:uiPriority="63"/>
+    <w:lsdException w:name="Medium Shading 2" w:uiPriority="64"/>
+    <w:lsdException w:name="Medium List 1" w:uiPriority="65"/>
+    <w:lsdException w:name="Medium List 2" w:uiPriority="66"/>
+    <w:lsdException w:name="Medium Grid 1" w:uiPriority="67"/>
+    <w:lsdException w:name="Medium Grid 2" w:uiPriority="68"/>
+    <w:lsdException w:name="Medium Grid 3" w:uiPriority="69"/>
+    <w:lsdException w:name="Dark List" w:uiPriority="70"/>
+    <w:lsdException w:name="Colorful Shading" w:uiPriority="71"/>
+    <w:lsdException w:name="Colorful List" w:uiPriority="72"/>
+    <w:lsdException w:name="Colorful Grid" w:uiPriority="73"/>
+    <w:lsdException w:name="Light Shading Accent 1" w:uiPriority="60"/>
+    <w:lsdException w:name="Light List Accent 1" w:uiPriority="61"/>
+    <w:lsdException w:name="Light Grid Accent 1" w:uiPriority="62"/>
+    <w:lsdException w:name="Medium Shading 1 Accent 1" w:uiPriority="63"/>
+    <w:lsdException w:name="Medium Shading 2 Accent 1" w:uiPriority="64"/>
+    <w:lsdException w:name="Medium List 1 Accent 1" w:uiPriority="65"/>
+    <w:lsdException w:name="Revision" w:semiHidden="1"/>
+    <w:lsdException w:name="List Paragraph" w:uiPriority="34" w:qFormat="1"/>
+    <w:lsdException w:name="Quote" w:uiPriority="29" w:qFormat="1"/>
+    <w:lsdException w:name="Intense Quote" w:uiPriority="30" w:qFormat="1"/>
+    <w:lsdException w:name="Medium List 2 Accent 1" w:uiPriority="66"/>
+    <w:lsdException w:name="Medium Grid 1 Accent 1" w:uiPriority="67"/>
+    <w:lsdException w:name="Medium Grid 2 Accent 1" w:uiPriority="68"/>
+    <w:lsdException w:name="Medium Grid 3 Accent 1" w:uiPriority="69"/>
+    <w:lsdException w:name="Dark List Accent 1" w:uiPriority="70"/>
+    <w:lsdException w:name="Colorful Shading Accent 1" w:uiPriority="71"/>
+    <w:lsdException w:name="Colorful List Accent 1" w:uiPriority="72"/>
+    <w:lsdException w:name="Colorful Grid Accent 1" w:uiPriority="73"/>
+    <w:lsdException w:name="Light Shading Accent 2" w:uiPriority="60"/>
+    <w:lsdException w:name="Light List Accent 2" w:uiPriority="61"/>
+    <w:lsdException w:name="Light Grid Accent 2" w:uiPriority="62"/>
+    <w:lsdException w:name="Medium Shading 1 Accent 2" w:uiPriority="63"/>
+    <w:lsdException w:name="Medium Shading 2 Accent 2" w:uiPriority="64"/>
+    <w:lsdException w:name="Medium List 1 Accent 2" w:uiPriority="65"/>
+    <w:lsdException w:name="Medium List 2 Accent 2" w:uiPriority="66"/>
+    <w:lsdException w:name="Medium Grid 1 Accent 2" w:uiPriority="67"/>
+    <w:lsdException w:name="Medium Grid 2 Accent 2" w:uiPriority="68"/>
+    <w:lsdException w:name="Medium Grid 3 Accent 2" w:uiPriority="69"/>
+    <w:lsdException w:name="Dark List Accent 2" w:uiPriority="70"/>
+    <w:lsdException w:name="Colorful Shading Accent 2" w:uiPriority="71"/>
+    <w:lsdException w:name="Colorful List Accent 2" w:uiPriority="72"/>
+    <w:lsdException w:name="Colorful Grid Accent 2" w:uiPriority="73"/>
+    <w:lsdException w:name="Light Shading Accent 3" w:uiPriority="60"/>
+    <w:lsdException w:name="Light List Accent 3" w:uiPriority="61"/>
+    <w:lsdException w:name="Light Grid Accent 3" w:uiPriority="62"/>
+    <w:lsdException w:name="Medium Shading 1 Accent 3" w:uiPriority="63"/>
+    <w:lsdException w:name="Medium Shading 2 Accent 3" w:uiPriority="64"/>
+    <w:lsdException w:name="Medium List 1 Accent 3" w:uiPriority="65"/>
+    <w:lsdException w:name="Medium List 2 Accent 3" w:uiPriority="66"/>
+    <w:lsdException w:name="Medium Grid 1 Accent 3" w:uiPriority="67"/>
+    <w:lsdException w:name="Medium Grid 2 Accent 3" w:uiPriority="68"/>
+    <w:lsdException w:name="Medium Grid 3 Accent 3" w:uiPriority="69"/>
+    <w:lsdException w:name="Dark List Accent 3" w:uiPriority="70"/>
+    <w:lsdException w:name="Colorful Shading Accent 3" w:uiPriority="71"/>
+    <w:lsdException w:name="Colorful List Accent 3" w:uiPriority="72"/>
+    <w:lsdException w:name="Colorful Grid Accent 3" w:uiPriority="73"/>
+    <w:lsdException w:name="Light Shading Accent 4" w:uiPriority="60"/>
+    <w:lsdException w:name="Light List Accent 4" w:uiPriority="61"/>
+    <w:lsdException w:name="Light Grid Accent 4" w:uiPriority="62"/>
+    <w:lsdException w:name="Medium Shading 1 Accent 4" w:uiPriority="63"/>
+    <w:lsdException w:name="Medium Shading 2 Accent 4" w:uiPriority="64"/>
+    <w:lsdException w:name="Medium List 1 Accent 4" w:uiPriority="65"/>
+    <w:lsdException w:name="Medium List 2 Accent 4" w:uiPriority="66"/>
+    <w:lsdException w:name="Medium Grid 1 Accent 4" w:uiPriority="67"/>
+    <w:lsdException w:name="Medium Grid 2 Accent 4" w:uiPriority="68"/>
+    <w:lsdException w:name="Medium Grid 3 Accent 4" w:uiPriority="69"/>
+    <w:lsdException w:name="Dark List Accent 4" w:uiPriority="70"/>
+    <w:lsdException w:name="Colorful Shading Accent 4" w:uiPriority="71"/>
+    <w:lsdException w:name="Colorful List Accent 4" w:uiPriority="72"/>
+    <w:lsdException w:name="Colorful Grid Accent 4" w:uiPriority="73"/>
+    <w:lsdException w:name="Light Shading Accent 5" w:uiPriority="60"/>
+    <w:lsdException w:name="Light List Accent 5" w:uiPriority="61"/>
+    <w:lsdException w:name="Light Grid Accent 5" w:uiPriority="62"/>
+    <w:lsdException w:name="Medium Shading 1 Accent 5" w:uiPriority="63"/>
+    <w:lsdException w:name="Medium Shading 2 Accent 5" w:uiPriority="64"/>
+    <w:lsdException w:name="Medium List 1 Accent 5" w:uiPriority="65"/>
+    <w:lsdException w:name="Medium List 2 Accent 5" w:uiPriority="66"/>
+    <w:lsdException w:name="Medium Grid 1 Accent 5" w:uiPriority="67"/>
+    <w:lsdException w:name="Medium Grid 2 Accent 5" w:uiPriority="68"/>
+    <w:lsdException w:name="Medium Grid 3 Accent 5" w:uiPriority="69"/>
+    <w:lsdException w:name="Dark List Accent 5" w:uiPriority="70"/>
+    <w:lsdException w:name="Colorful Shading Accent 5" w:uiPriority="71"/>
+    <w:lsdException w:name="Colorful List Accent 5" w:uiPriority="72"/>
+    <w:lsdException w:name="Colorful Grid Accent 5" w:uiPriority="73"/>
+    <w:lsdException w:name="Light Shading Accent 6" w:uiPriority="60"/>
+    <w:lsdException w:name="Light List Accent 6" w:uiPriority="61"/>
+    <w:lsdException w:name="Light Grid Accent 6" w:uiPriority="62"/>
+    <w:lsdException w:name="Medium Shading 1 Accent 6" w:uiPriority="63"/>
+    <w:lsdException w:name="Medium Shading 2 Accent 6" w:uiPriority="64"/>
+    <w:lsdException w:name="Medium List 1 Accent 6" w:uiPriority="65"/>
+    <w:lsdException w:name="Medium List 2 Accent 6" w:uiPriority="66"/>
+    <w:lsdException w:name="Medium Grid 1 Accent 6" w:uiPriority="67"/>
+    <w:lsdException w:name="Medium Grid 2 Accent 6" w:uiPriority="68"/>
+    <w:lsdException w:name="Medium Grid 3 Accent 6" w:uiPriority="69"/>
+    <w:lsdException w:name="Dark List Accent 6" w:uiPriority="70"/>
+    <w:lsdException w:name="Colorful Shading Accent 6" w:uiPriority="71"/>
+    <w:lsdException w:name="Colorful List Accent 6" w:uiPriority="72"/>
+    <w:lsdException w:name="Colorful Grid Accent 6" w:uiPriority="73"/>
+    <w:lsdException w:name="Subtle Emphasis" w:uiPriority="19" w:qFormat="1"/>
+    <w:lsdException w:name="Intense Emphasis" w:uiPriority="21" w:qFormat="1"/>
+    <w:lsdException w:name="Subtle Reference" w:uiPriority="31" w:qFormat="1"/>
+    <w:lsdException w:name="Intense Reference" w:uiPriority="32" w:qFormat="1"/>
+    <w:lsdException w:name="Book Title" w:uiPriority="33" w:qFormat="1"/>
+    <w:lsdException w:name="Bibliography" w:semiHidden="1" w:uiPriority="37" w:unhideWhenUsed="1"/>
+    <w:lsdException w:name="TOC Heading" w:semiHidden="1" w:uiPriority="39" w:unhideWhenUsed="1" w:qFormat="1"/>
+    <w:lsdException w:name="Plain Table 1" w:uiPriority="41"/>
+    <w:lsdException w:name="Plain Table 2" w:uiPriority="42"/>
+    <w:lsdException w:name="Plain Table 3" w:uiPriority="43"/>
+    <w:lsdException w:name="Plain Table 4" w:uiPriority="44"/>
+    <w:lsdException w:name="Plain Table 5" w:uiPriority="45"/>
+    <w:lsdException w:name="Grid Table Light" w:uiPriority="40"/>
+    <w:lsdException w:name="Grid Table 1 Light" w:uiPriority="46"/>
+    <w:lsdException w:name="Grid Table 2" w:uiPriority="47"/>
+    <w:lsdException w:name="Grid Table 3" w:uiPriority="48"/>
+    <w:lsdException w:name="Grid Table 4" w:uiPriority="49"/>
+    <w:lsdException w:name="Grid Table 5 Dark" w:uiPriority="50"/>
+    <w:lsdException w:name="Grid Table 6 Colorful" w:uiPriority="51"/>
+    <w:lsdException w:name="Grid Table 7 Colorful" w:uiPriority="52"/>
+    <w:lsdException w:name="Grid Table 1 Light Accent 1" w:uiPriority="46"/>
+    <w:lsdException w:name="Grid Table 2 Accent 1" w:uiPriority="47"/>
+    <w:lsdException w:name="Grid Table 3 Accent 1" w:uiPriority="48"/>
+    <w:lsdException w:name="Grid Table 4 Accent 1" w:uiPriority="49"/>
+    <w:lsdException w:name="Grid Table 5 Dark Accent 1" w:uiPriority="50"/>
+    <w:lsdException w:name="Grid Table 6 Colorful Accent 1" w:uiPriority="51"/>
+    <w:lsdException w:name="Grid Table 7 Colorful Accent 1" w:uiPriority="52"/>
+    <w:lsdException w:name="Grid Table 1 Light Accent 2" w:uiPriority="46"/>
+    <w:lsdException w:name="Grid Table 2 Accent 2" w:uiPriority="47"/>
+    <w:lsdException w:name="Grid Table 3 Accent 2" w:uiPriority="48"/>
+    <w:lsdException w:name="Grid Table 4 Accent 2" w:uiPriority="49"/>
+    <w:lsdException w:name="Grid Table 5 Dark Accent 2" w:uiPriority="50"/>
+    <w:lsdException w:name="Grid Table 6 Colorful Accent 2" w:uiPriority="51"/>
+    <w:lsdException w:name="Grid Table 7 Colorful Accent 2" w:uiPriority="52"/>
+    <w:lsdException w:name="Grid Table 1 Light Accent 3" w:uiPriority="46"/>
+    <w:lsdException w:name="Grid Table 2 Accent 3" w:uiPriority="47"/>
+    <w:lsdException w:name="Grid Table 3 Accent 3" w:uiPriority="48"/>
+    <w:lsdException w:name="Grid Table 4 Accent 3" w:uiPriority="49"/>
+    <w:lsdException w:name="Grid Table 5 Dark Accent 3" w:uiPriority="50"/>
+    <w:lsdException w:name="Grid Table 6 Colorful Accent 3" w:uiPriority="51"/>
+    <w:lsdException w:name="Grid Table 7 Colorful Accent 3" w:uiPriority="52"/>
+    <w:lsdException w:name="Grid Table 1 Light Accent 4" w:uiPriority="46"/>
+    <w:lsdException w:name="Grid Table 2 Accent 4" w:uiPriority="47"/>
+    <w:lsdException w:name="Grid Table 3 Accent 4" w:uiPriority="48"/>
+    <w:lsdException w:name="Grid Table 4 Accent 4" w:uiPriority="49"/>
+    <w:lsdException w:name="Grid Table 5 Dark Accent 4" w:uiPriority="50"/>
+    <w:lsdException w:name="Grid Table 6 Colorful Accent 4" w:uiPriority="51"/>
+    <w:lsdException w:name="Grid Table 7 Colorful Accent 4" w:uiPriority="52"/>
+    <w:lsdException w:name="Grid Table 1 Light Accent 5" w:uiPriority="46"/>
+    <w:lsdException w:name="Grid Table 2 Accent 5" w:uiPriority="47"/>
+    <w:lsdException w:name="Grid Table 3 Accent 5" w:uiPriority="48"/>
+    <w:lsdException w:name="Grid Table 4 Accent 5" w:uiPriority="49"/>
+    <w:lsdException w:name="Grid Table 5 Dark Accent 5" w:uiPriority="50"/>
+    <w:lsdException w:name="Grid Table 6 Colorful Accent 5" w:uiPriority="51"/>
+    <w:lsdException w:name="Grid Table 7 Colorful Accent 5" w:uiPriority="52"/>
+    <w:lsdException w:name="Grid Table 1 Light Accent 6" w:uiPriority="46"/>
+    <w:lsdException w:name="Grid Table 2 Accent 6" w:uiPriority="47"/>
+    <w:lsdException w:name="Grid Table 3 Accent 6" w:uiPriority="48"/>
+    <w:lsdException w:name="Grid Table 4 Accent 6" w:uiPriority="49"/>
+    <w:lsdException w:name="Grid Table 5 Dark Accent 6" w:uiPriority="50"/>
+    <w:lsdException w:name="Grid Table 6 Colorful Accent 6" w:uiPriority="51"/>
+    <w:lsdException w:name="Grid Table 7 Colorful Accent 6" w:uiPriority="52"/>
+    <w:lsdException w:name="List Table 1 Light" w:uiPriority="46"/>
+    <w:lsdException w:name="List Table 2" w:uiPriority="47"/>
+    <w:lsdException w:name="List Table 3" w:uiPriority="48"/>
+    <w:lsdException w:name="List Table 4" w:uiPriority="49"/>
+    <w:lsdException w:name="List Table 5 Dark" w:uiPriority="50"/>
+    <w:lsdException w:name="List Table 6 Colorful" w:uiPriority="51"/>
+    <w:lsdException w:name="List Table 7 Colorful" w:uiPriority="52"/>
+    <w:lsdException w:name="List Table 1 Light Accent 1" w:uiPriority="46"/>
+    <w:lsdException w:name="List Table 2 Accent 1" w:uiPriority="47"/>
+    <w:lsdException w:name="List Table 3 Accent 1" w:uiPriority="48"/>
+    <w:lsdException w:name="List Table 4 Accent 1" w:uiPriority="49"/>
+    <w:lsdException w:name="List Table 5 Dark Accent 1" w:uiPriority="50"/>
+    <w:lsdException w:name="List Table 6 Colorful Accent 1" w:uiPriority="51"/>
+    <w:lsdException w:name="List Table 7 Colorful Accent 1" w:uiPriority="52"/>
+    <w:lsdException w:name="List Table 1 Light Accent 2" w:uiPriority="46"/>
+    <w:lsdException w:name="List Table 2 Accent 2" w:uiPriority="47"/>
+    <w:lsdException w:name="List Table 3 Accent 2" w:uiPriority="48"/>
+    <w:lsdException w:name="List Table 4 Accent 2" w:uiPriority="49"/>
+    <w:lsdException w:name="List Table 5 Dark Accent 2" w:uiPriority="50"/>
+    <w:lsdException w:name="List Table 6 Colorful Accent 2" w:uiPriority="51"/>
+    <w:lsdException w:name="List Table 7 Colorful Accent 2" w:uiPriority="52"/>
+    <w:lsdException w:name="List Table 1 Light Accent 3" w:uiPriority="46"/>
+    <w:lsdException w:name="List Table 2 Accent 3" w:uiPriority="47"/>
+    <w:lsdException w:name="List Table 3 Accent 3" w:uiPriority="48"/>
+    <w:lsdException w:name="List Table 4 Accent 3" w:uiPriority="49"/>
+    <w:lsdException w:name="List Table 5 Dark Accent 3" w:uiPriority="50"/>
+    <w:lsdException w:name="List Table 6 Colorful Accent 3" w:uiPriority="51"/>
+    <w:lsdException w:name="List Table 7 Colorful Accent 3" w:uiPriority="52"/>
+    <w:lsdException w:name="List Table 1 Light Accent 4" w:uiPriority="46"/>
+    <w:lsdException w:name="List Table 2 Accent 4" w:uiPriority="47"/>
+    <w:lsdException w:name="List Table 3 Accent 4" w:uiPriority="48"/>
+    <w:lsdException w:name="List Table 4 Accent 4" w:uiPriority="49"/>
+    <w:lsdException w:name="List Table 5 Dark Accent 4" w:uiPriority="50"/>
+    <w:lsdException w:name="List Table 6 Colorful Accent 4" w:uiPriority="51"/>
+    <w:lsdException w:name="List Table 7 Colorful Accent 4" w:uiPriority="52"/>
+    <w:lsdException w:name="List Table 1 Light Accent 5" w:uiPriority="46"/>
+    <w:lsdException w:name="List Table 2 Accent 5" w:uiPriority="47"/>
+    <w:lsdException w:name="List Table 3 Accent 5" w:uiPriority="48"/>
+    <w:lsdException w:name="List Table 4 Accent 5" w:uiPriority="49"/>
+    <w:lsdException w:name="List Table 5 Dark Accent 5" w:uiPriority="50"/>
+    <w:lsdException w:name="List Table 6 Colorful Accent 5" w:uiPriority="51"/>
+    <w:lsdException w:name="List Table 7 Colorful Accent 5" w:uiPriority="52"/>
+    <w:lsdException w:name="List Table 1 Light Accent 6" w:uiPriority="46"/>
+    <w:lsdException w:name="List Table 2 Accent 6" w:uiPriority="47"/>
+    <w:lsdException w:name="List Table 3 Accent 6" w:uiPriority="48"/>
+    <w:lsdException w:name="List Table 4 Accent 6" w:uiPriority="49"/>
+    <w:lsdException w:name="List Table 5 Dark Accent 6" w:uiPriority="50"/>
+    <w:lsdException w:name="List Table 6 Colorful Accent 6" w:uiPriority="51"/>
+    <w:lsdException w:name="List Table 7 Colorful Accent 6" w:uiPriority="52"/>
   </w:latentStyles>
   <w:style w:type="paragraph" w:default="1" w:styleId="Normal">
     <w:name w:val="Normal"/>
@@ -3644,7 +3211,7 @@
   <a:extraClrSchemeLst/>
   <a:extLst>
     <a:ext uri="{05A4C25C-085E-4340-85A3-A5531E510DB2}">
-      <thm15:themeFamily xmlns:thm15="http://schemas.microsoft.com/office/thememl/2012/main" xmlns="" name="Office Theme" id="{62F939B6-93AF-4DB8-9C6B-D6C7DFDC589F}" vid="{4A3C46E8-61CC-4603-A589-7422A47A8E4A}"/>
+      <thm15:themeFamily xmlns:thm15="http://schemas.microsoft.com/office/thememl/2012/main" name="Office Theme" id="{62F939B6-93AF-4DB8-9C6B-D6C7DFDC589F}" vid="{4A3C46E8-61CC-4603-A589-7422A47A8E4A}"/>
     </a:ext>
   </a:extLst>
 </a:theme>
@@ -3655,7 +3222,7 @@
 </file>
 
 <file path=customXml/itemProps1.xml><?xml version="1.0" encoding="utf-8"?>
-<ds:datastoreItem xmlns:ds="http://schemas.openxmlformats.org/officeDocument/2006/customXml" ds:itemID="{860F29D2-66CB-498C-9236-68B7FFFFA194}">
+<ds:datastoreItem xmlns:ds="http://schemas.openxmlformats.org/officeDocument/2006/customXml" ds:itemID="{74FD3B5D-1747-4C0E-B33C-0BA2474C0BCD}">
   <ds:schemaRefs>
     <ds:schemaRef ds:uri="http://schemas.openxmlformats.org/officeDocument/2006/bibliography"/>
   </ds:schemaRefs>

</xml_diff>

<commit_message>
correct the battery source
</commit_message>
<xml_diff>
--- a/SRS/SRS_FanControllerSys.docx
+++ b/SRS/SRS_FanControllerSys.docx
@@ -991,7 +991,15 @@
           <w:sz w:val="24"/>
           <w:szCs w:val="24"/>
         </w:rPr>
-        <w:t xml:space="preserve"> on with "3.7 Volt" External Battery.</w:t>
+        <w:t xml:space="preserve"> on with "6</w:t>
+      </w:r>
+      <w:r>
+        <w:rPr>
+          <w:rFonts w:asciiTheme="majorBidi" w:hAnsiTheme="majorBidi" w:cstheme="majorBidi"/>
+          <w:sz w:val="24"/>
+          <w:szCs w:val="24"/>
+        </w:rPr>
+        <w:t xml:space="preserve"> Volt" External Battery.</w:t>
       </w:r>
     </w:p>
     <w:p>
@@ -1277,8 +1285,6 @@
           <w:lang w:val="en-US"/>
         </w:rPr>
       </w:pPr>
-      <w:bookmarkStart w:id="0" w:name="_GoBack"/>
-      <w:bookmarkEnd w:id="0"/>
       <w:r>
         <w:rPr>
           <w:rFonts w:asciiTheme="majorBidi" w:hAnsiTheme="majorBidi" w:cstheme="majorBidi"/>
@@ -1477,6 +1483,8 @@
         </w:rPr>
         <w:t>.</w:t>
       </w:r>
+      <w:bookmarkStart w:id="0" w:name="_GoBack"/>
+      <w:bookmarkEnd w:id="0"/>
     </w:p>
     <w:sectPr>
       <w:pgSz w:w="11906" w:h="16838"/>
@@ -3222,7 +3230,7 @@
 </file>
 
 <file path=customXml/itemProps1.xml><?xml version="1.0" encoding="utf-8"?>
-<ds:datastoreItem xmlns:ds="http://schemas.openxmlformats.org/officeDocument/2006/customXml" ds:itemID="{74FD3B5D-1747-4C0E-B33C-0BA2474C0BCD}">
+<ds:datastoreItem xmlns:ds="http://schemas.openxmlformats.org/officeDocument/2006/customXml" ds:itemID="{D3BAA546-ED83-4CF8-BE1F-0B8A12D96D07}">
   <ds:schemaRefs>
     <ds:schemaRef ds:uri="http://schemas.openxmlformats.org/officeDocument/2006/bibliography"/>
   </ds:schemaRefs>

</xml_diff>